<commit_message>
Design Changes at the last moment
</commit_message>
<xml_diff>
--- a/design.docx
+++ b/design.docx
@@ -57,299 +57,309 @@
     </w:p>
     <w:p>
       <w:pPr>
+        <w:ind w:left="-567"/>
+      </w:pPr>
+    </w:p>
+    <w:p>
+      <w:pPr>
+        <w:ind w:left="-567"/>
+      </w:pPr>
+      <w:r>
+        <w:t xml:space="preserve">2. </w:t>
+      </w:r>
+      <w:r>
+        <w:rPr>
+          <w:b/>
+          <w:u w:val="single"/>
+        </w:rPr>
+        <w:t>User Profile:</w:t>
+      </w:r>
+      <w:r>
+        <w:t xml:space="preserve"> </w:t>
+      </w:r>
+    </w:p>
+    <w:p>
+      <w:pPr>
         <w:ind w:left="-147"/>
       </w:pPr>
-    </w:p>
-    <w:p>
-      <w:pPr>
-        <w:ind w:left="-567"/>
-      </w:pPr>
-    </w:p>
-    <w:p>
-      <w:pPr>
-        <w:ind w:left="-567"/>
-      </w:pPr>
-      <w:r>
-        <w:t xml:space="preserve">2. </w:t>
-      </w:r>
-      <w:r>
+      <w:r>
+        <w:t>In general site</w:t>
+      </w:r>
+      <w:r>
+        <w:t xml:space="preserve"> was designed with a</w:t>
+      </w:r>
+      <w:r>
+        <w:t>n</w:t>
+      </w:r>
+      <w:r>
+        <w:t xml:space="preserve"> assumption that a </w:t>
+      </w:r>
+      <w:r>
+        <w:t>visitor has some “Computer Science Background”</w:t>
+      </w:r>
+      <w:r>
+        <w:t xml:space="preserve"> (i.e. familiarity with</w:t>
+      </w:r>
+      <w:r>
+        <w:t xml:space="preserve"> computer science terms like programming, databases, web design</w:t>
+      </w:r>
+      <w:r>
+        <w:t xml:space="preserve"> and so on</w:t>
+      </w:r>
+      <w:r>
+        <w:t>)</w:t>
+      </w:r>
+      <w:r>
+        <w:t>. Hence forth in this document, when we refer to “user</w:t>
+      </w:r>
+      <w:r>
+        <w:t>/visitor</w:t>
+      </w:r>
+      <w:r>
+        <w:t>” it means “a user with some computer science background</w:t>
+      </w:r>
+      <w:r>
+        <w:t xml:space="preserve">”. </w:t>
+      </w:r>
+    </w:p>
+    <w:p>
+      <w:pPr>
+        <w:ind w:left="-567"/>
+      </w:pPr>
+    </w:p>
+    <w:p>
+      <w:pPr>
+        <w:ind w:left="-147"/>
+      </w:pPr>
+      <w:r>
+        <w:t>The interface</w:t>
+      </w:r>
+      <w:r>
+        <w:t xml:space="preserve"> built mostly</w:t>
+      </w:r>
+      <w:r>
+        <w:t xml:space="preserve"> </w:t>
+      </w:r>
+      <w:r>
+        <w:t>cate</w:t>
+      </w:r>
+      <w:r>
+        <w:t>r</w:t>
+      </w:r>
+      <w:r>
+        <w:t>s</w:t>
+      </w:r>
+      <w:r>
+        <w:t xml:space="preserve"> </w:t>
+      </w:r>
+      <w:r>
+        <w:t xml:space="preserve">to </w:t>
+      </w:r>
+      <w:r>
+        <w:t xml:space="preserve">novice and intermediate users. </w:t>
+      </w:r>
+      <w:r>
+        <w:t>Definitions of novice and intermediate users are as given below:</w:t>
+      </w:r>
+    </w:p>
+    <w:p>
+      <w:pPr>
+        <w:ind w:left="-567"/>
+      </w:pPr>
+    </w:p>
+    <w:p>
+      <w:pPr>
+        <w:ind w:left="-567" w:firstLine="420"/>
+        <w:rPr>
+          <w:u w:val="single"/>
+        </w:rPr>
+      </w:pPr>
+      <w:r>
+        <w:rPr>
+          <w:u w:val="single"/>
+        </w:rPr>
+        <w:t>Novice users:</w:t>
+      </w:r>
+    </w:p>
+    <w:p>
+      <w:pPr>
+        <w:ind w:left="720"/>
+      </w:pPr>
+      <w:r>
+        <w:t>Very little</w:t>
+      </w:r>
+      <w:r>
+        <w:t xml:space="preserve"> computer skills</w:t>
+      </w:r>
+      <w:r>
+        <w:t xml:space="preserve"> and has fair understanding of computer </w:t>
+      </w:r>
+      <w:r>
+        <w:t>science terms like</w:t>
+      </w:r>
+      <w:r>
+        <w:t xml:space="preserve"> programming, operating systems</w:t>
+      </w:r>
+      <w:r>
+        <w:t>, databases etc. Technically someon</w:t>
+      </w:r>
+      <w:r>
+        <w:t xml:space="preserve">e who knows and understand what subject is about but not to extent where he can make a decision about a book solely on bases like code coverage, no of pages etc.  </w:t>
+      </w:r>
+    </w:p>
+    <w:p>
+      <w:pPr>
+        <w:ind w:left="720"/>
+      </w:pPr>
+    </w:p>
+    <w:p>
+      <w:pPr>
+        <w:ind w:left="720"/>
+      </w:pPr>
+      <w:r>
+        <w:t>Novices</w:t>
+      </w:r>
+      <w:r>
+        <w:t xml:space="preserve"> are most of the times are looking for assessment than assertions (that is they </w:t>
+      </w:r>
+      <w:r>
+        <w:t xml:space="preserve">are looking for decisions not opinions). </w:t>
+      </w:r>
+    </w:p>
+    <w:p>
+      <w:pPr>
+        <w:ind w:left="-567"/>
+      </w:pPr>
+    </w:p>
+    <w:p>
+      <w:pPr>
+        <w:ind w:left="-567" w:firstLine="420"/>
+        <w:rPr>
+          <w:u w:val="single"/>
+        </w:rPr>
+      </w:pPr>
+      <w:r>
+        <w:rPr>
+          <w:u w:val="single"/>
+        </w:rPr>
+        <w:t>Intermediate Users:</w:t>
+      </w:r>
+    </w:p>
+    <w:p>
+      <w:pPr>
+        <w:ind w:left="713"/>
+      </w:pPr>
+      <w:r>
+        <w:t>Has familiarity</w:t>
+      </w:r>
+      <w:r>
+        <w:t xml:space="preserve"> to what </w:t>
+      </w:r>
+      <w:r>
+        <w:t>books/commodities related</w:t>
+      </w:r>
+      <w:r>
+        <w:t xml:space="preserve"> websites functions like, (</w:t>
+      </w:r>
+      <w:r>
+        <w:t xml:space="preserve">may be </w:t>
+      </w:r>
+      <w:r>
+        <w:t>familiarity</w:t>
+      </w:r>
+      <w:r>
+        <w:t xml:space="preserve"> </w:t>
+      </w:r>
+      <w:r>
+        <w:t xml:space="preserve">with sites </w:t>
+      </w:r>
+      <w:r>
+        <w:t>like amazon.com).</w:t>
+      </w:r>
+      <w:r>
+        <w:t xml:space="preserve"> Fair knowledge of what</w:t>
+      </w:r>
+      <w:r>
+        <w:t xml:space="preserve"> </w:t>
+      </w:r>
+      <w:r>
+        <w:t>one</w:t>
+      </w:r>
+      <w:r>
+        <w:t xml:space="preserve"> </w:t>
+      </w:r>
+      <w:r>
+        <w:t xml:space="preserve">is </w:t>
+      </w:r>
+      <w:r>
+        <w:t>looking for a</w:t>
+      </w:r>
+      <w:r>
+        <w:t>nd how the books are evaluated</w:t>
+      </w:r>
+      <w:r>
+        <w:t>.</w:t>
+      </w:r>
+    </w:p>
+    <w:p>
+      <w:pPr>
+        <w:ind w:left="713"/>
+      </w:pPr>
+    </w:p>
+    <w:p>
+      <w:pPr>
+        <w:ind w:left="713"/>
+      </w:pPr>
+      <w:r>
+        <w:t xml:space="preserve">Intermediate/Advanced user would look </w:t>
+      </w:r>
+      <w:r>
+        <w:t>for assertions than assessments</w:t>
+      </w:r>
+      <w:r>
+        <w:t>, they like to read reviews and opinions about the book</w:t>
+      </w:r>
+      <w:r>
+        <w:t xml:space="preserve"> along with its technical details</w:t>
+      </w:r>
+      <w:r>
+        <w:t xml:space="preserve">. </w:t>
+      </w:r>
+    </w:p>
+    <w:p>
+      <w:pPr>
+        <w:ind w:left="-567"/>
+      </w:pPr>
+    </w:p>
+    <w:p>
+      <w:pPr>
+        <w:ind w:left="-567"/>
         <w:rPr>
           <w:b/>
           <w:u w:val="single"/>
         </w:rPr>
-        <w:t>User Profile:</w:t>
-      </w:r>
-      <w:r>
-        <w:t xml:space="preserve"> </w:t>
-      </w:r>
-    </w:p>
-    <w:p>
-      <w:pPr>
-        <w:ind w:left="-147"/>
-      </w:pPr>
-      <w:r>
-        <w:t>In general site</w:t>
-      </w:r>
-      <w:r>
-        <w:t xml:space="preserve"> was designed with a</w:t>
-      </w:r>
-      <w:r>
-        <w:t>n</w:t>
-      </w:r>
-      <w:r>
-        <w:t xml:space="preserve"> assumption that a </w:t>
-      </w:r>
-      <w:r>
-        <w:t>visitor has some “Computer Science Background”</w:t>
-      </w:r>
-      <w:r>
-        <w:t xml:space="preserve"> (i.e. familiarity with</w:t>
-      </w:r>
-      <w:r>
-        <w:t xml:space="preserve"> computer science terms like programming, databases, web design</w:t>
-      </w:r>
-      <w:r>
-        <w:t xml:space="preserve"> and so on</w:t>
-      </w:r>
-      <w:r>
-        <w:t>)</w:t>
-      </w:r>
-      <w:r>
-        <w:t>. Hence forth in this document, when we refer to “user</w:t>
-      </w:r>
-      <w:r>
-        <w:t>/visitor</w:t>
-      </w:r>
-      <w:r>
-        <w:t>” it means “a user with some computer science background</w:t>
-      </w:r>
-      <w:r>
-        <w:t xml:space="preserve">”. </w:t>
-      </w:r>
-    </w:p>
-    <w:p>
-      <w:pPr>
-        <w:ind w:left="-567"/>
-      </w:pPr>
-    </w:p>
-    <w:p>
-      <w:pPr>
-        <w:ind w:left="-147"/>
-      </w:pPr>
-      <w:r>
-        <w:t>The interface</w:t>
-      </w:r>
-      <w:r>
-        <w:t xml:space="preserve"> built mostly</w:t>
-      </w:r>
-      <w:r>
-        <w:t xml:space="preserve"> </w:t>
-      </w:r>
-      <w:r>
-        <w:t>cate</w:t>
-      </w:r>
-      <w:r>
-        <w:t>r</w:t>
-      </w:r>
-      <w:r>
-        <w:t>s</w:t>
-      </w:r>
-      <w:r>
-        <w:t xml:space="preserve"> </w:t>
-      </w:r>
-      <w:r>
-        <w:t xml:space="preserve">to </w:t>
-      </w:r>
-      <w:r>
-        <w:t xml:space="preserve">novice and intermediate users. </w:t>
-      </w:r>
-      <w:r>
-        <w:t>Definitions of novice and intermediate users are as given below:</w:t>
-      </w:r>
-    </w:p>
-    <w:p>
-      <w:pPr>
-        <w:ind w:left="-567"/>
-      </w:pPr>
-    </w:p>
-    <w:p>
-      <w:pPr>
-        <w:ind w:left="-567" w:firstLine="420"/>
-        <w:rPr>
-          <w:u w:val="single"/>
-        </w:rPr>
-      </w:pPr>
-      <w:r>
-        <w:rPr>
-          <w:u w:val="single"/>
-        </w:rPr>
-        <w:t>Novice users:</w:t>
-      </w:r>
-    </w:p>
-    <w:p>
-      <w:pPr>
-        <w:ind w:left="720"/>
-      </w:pPr>
-      <w:r>
-        <w:t>Very little</w:t>
-      </w:r>
-      <w:r>
-        <w:t xml:space="preserve"> computer skills</w:t>
-      </w:r>
-      <w:r>
-        <w:t xml:space="preserve"> and has fair understanding of computer </w:t>
-      </w:r>
-      <w:r>
-        <w:t>science terms like</w:t>
-      </w:r>
-      <w:r>
-        <w:t xml:space="preserve"> programming, operating systems</w:t>
-      </w:r>
-      <w:r>
-        <w:t>, databases etc. Technically someon</w:t>
-      </w:r>
-      <w:r>
-        <w:t xml:space="preserve">e who knows and understand what subject is about but not to extent where he can make a decision about a book solely on bases like code coverage, no of pages etc.  </w:t>
-      </w:r>
-    </w:p>
-    <w:p>
-      <w:pPr>
-        <w:ind w:left="720"/>
-      </w:pPr>
-    </w:p>
-    <w:p>
-      <w:pPr>
-        <w:ind w:left="720"/>
-      </w:pPr>
-      <w:r>
-        <w:t>Novices</w:t>
-      </w:r>
-      <w:r>
-        <w:t xml:space="preserve"> are most of the times are looking for assessment than assertions (that is they </w:t>
-      </w:r>
-      <w:r>
-        <w:t xml:space="preserve">are looking for decisions not opinions). </w:t>
-      </w:r>
-    </w:p>
-    <w:p>
-      <w:pPr>
-        <w:ind w:left="-567"/>
-      </w:pPr>
-    </w:p>
-    <w:p>
-      <w:pPr>
-        <w:ind w:left="-567" w:firstLine="420"/>
-        <w:rPr>
-          <w:u w:val="single"/>
-        </w:rPr>
-      </w:pPr>
-      <w:r>
-        <w:rPr>
-          <w:u w:val="single"/>
-        </w:rPr>
-        <w:t>Intermediate Users:</w:t>
-      </w:r>
-    </w:p>
-    <w:p>
-      <w:pPr>
-        <w:ind w:left="713"/>
-      </w:pPr>
-      <w:r>
-        <w:t>Has familiarity</w:t>
-      </w:r>
-      <w:r>
-        <w:t xml:space="preserve"> to what </w:t>
-      </w:r>
-      <w:r>
-        <w:t>books/commodities related</w:t>
-      </w:r>
-      <w:r>
-        <w:t xml:space="preserve"> websites functions like, (</w:t>
-      </w:r>
-      <w:r>
-        <w:t xml:space="preserve">may be </w:t>
-      </w:r>
-      <w:r>
-        <w:t>familiarity</w:t>
-      </w:r>
-      <w:r>
-        <w:t xml:space="preserve"> </w:t>
-      </w:r>
-      <w:r>
-        <w:t xml:space="preserve">with sites </w:t>
-      </w:r>
-      <w:r>
-        <w:t>like amazon.com).</w:t>
-      </w:r>
-      <w:r>
-        <w:t xml:space="preserve"> Fair knowledge of what</w:t>
-      </w:r>
-      <w:r>
-        <w:t xml:space="preserve"> </w:t>
-      </w:r>
-      <w:r>
-        <w:t>one</w:t>
-      </w:r>
-      <w:r>
-        <w:t xml:space="preserve"> </w:t>
-      </w:r>
-      <w:r>
-        <w:t xml:space="preserve">is </w:t>
-      </w:r>
-      <w:r>
-        <w:t>looking for a</w:t>
-      </w:r>
-      <w:r>
-        <w:t>nd how the books are evaluated</w:t>
-      </w:r>
-      <w:r>
-        <w:t>.</w:t>
-      </w:r>
-    </w:p>
-    <w:p>
-      <w:pPr>
-        <w:ind w:left="713"/>
-      </w:pPr>
-    </w:p>
-    <w:p>
-      <w:pPr>
-        <w:ind w:left="713"/>
-      </w:pPr>
-      <w:r>
-        <w:t xml:space="preserve">Intermediate/Advanced user would look </w:t>
-      </w:r>
-      <w:r>
-        <w:t>for assertions than assessments</w:t>
-      </w:r>
-      <w:r>
-        <w:t>, they like to read reviews and opinions about the book</w:t>
-      </w:r>
-      <w:r>
-        <w:t xml:space="preserve"> along with its technical details</w:t>
-      </w:r>
-      <w:r>
-        <w:t xml:space="preserve">. </w:t>
-      </w:r>
-    </w:p>
-    <w:p>
-      <w:pPr>
-        <w:ind w:left="-567"/>
-      </w:pPr>
-    </w:p>
-    <w:p>
-      <w:pPr>
-        <w:ind w:left="-567"/>
-      </w:pPr>
-      <w:r>
+      </w:pPr>
+      <w:r>
+        <w:rPr>
+          <w:b/>
+          <w:u w:val="single"/>
+        </w:rPr>
         <w:t>3. Interface Goals</w:t>
       </w:r>
-    </w:p>
-    <w:p>
-      <w:pPr>
-        <w:ind w:left="-567"/>
-      </w:pPr>
-      <w:r>
-        <w:t xml:space="preserve">        Shniderman's Criteria and how they are taken care in the interface. All individually explained </w:t>
+      <w:r>
+        <w:rPr>
+          <w:b/>
+          <w:u w:val="single"/>
+        </w:rPr>
+        <w:t>:</w:t>
+      </w:r>
+    </w:p>
+    <w:p>
+      <w:pPr>
+        <w:ind w:left="-567"/>
+      </w:pPr>
+      <w:r>
+        <w:t xml:space="preserve">        Shniderman's Criteria and how they are taken care in the interface. </w:t>
       </w:r>
     </w:p>
     <w:p/>
@@ -474,10 +484,11 @@
         <w:t xml:space="preserve"> Example1 below </w:t>
       </w:r>
       <w:r>
-        <w:t>demonstrates  the use of user systax</w:t>
-      </w:r>
-      <w:bookmarkStart w:id="0" w:name="_GoBack"/>
-      <w:bookmarkEnd w:id="0"/>
+        <w:t xml:space="preserve">demonstrates  the use of user </w:t>
+      </w:r>
+      <w:r>
+        <w:t>syntax</w:t>
+      </w:r>
     </w:p>
     <w:p>
       <w:pPr>
@@ -489,6 +500,18 @@
       </w:pPr>
       <w:r>
         <w:t xml:space="preserve">Clear distinct side bar menu, with contextual changes to it. </w:t>
+      </w:r>
+    </w:p>
+    <w:p>
+      <w:pPr>
+        <w:pStyle w:val="ListParagraph"/>
+        <w:numPr>
+          <w:ilvl w:val="0"/>
+          <w:numId w:val="4"/>
+        </w:numPr>
+      </w:pPr>
+      <w:r>
+        <w:t xml:space="preserve">Consistency in design across the site. </w:t>
       </w:r>
     </w:p>
     <w:p>
@@ -847,80 +870,929 @@
     </w:p>
     <w:p>
       <w:pPr>
-        <w:ind w:left="-567"/>
-      </w:pPr>
-      <w:r>
-        <w:t>Rate of user errors -4</w:t>
-      </w:r>
-    </w:p>
-    <w:p>
-      <w:pPr>
-        <w:ind w:left="-567"/>
-      </w:pPr>
-      <w:r>
-        <w:t xml:space="preserve">    </w:t>
-      </w:r>
+        <w:rPr>
+          <w:u w:val="single"/>
+        </w:rPr>
+      </w:pPr>
+      <w:r>
+        <w:rPr>
+          <w:u w:val="single"/>
+        </w:rPr>
+        <w:t xml:space="preserve">Rate of user errors </w:t>
+      </w:r>
+      <w:r>
+        <w:rPr>
+          <w:u w:val="single"/>
+        </w:rPr>
+        <w:t xml:space="preserve">– </w:t>
+      </w:r>
+      <w:r>
+        <w:rPr>
+          <w:u w:val="single"/>
+        </w:rPr>
+        <w:t>4</w:t>
+      </w:r>
+      <w:r>
+        <w:rPr>
+          <w:u w:val="single"/>
+        </w:rPr>
+        <w:t>:</w:t>
+      </w:r>
+    </w:p>
+    <w:p>
+      <w:pPr>
+        <w:ind w:left="-567" w:firstLine="567"/>
+      </w:pPr>
+      <w:r>
+        <w:t xml:space="preserve">Individual user errors take a lower importance </w:t>
+      </w:r>
+      <w:r>
+        <w:t xml:space="preserve">as, </w:t>
+      </w:r>
+    </w:p>
+    <w:p>
+      <w:pPr>
+        <w:pStyle w:val="ListParagraph"/>
+        <w:numPr>
+          <w:ilvl w:val="0"/>
+          <w:numId w:val="4"/>
+        </w:numPr>
+      </w:pPr>
+      <w:r>
+        <w:t xml:space="preserve">Displayed user rating on the ratings page is aggregate of the ratings, so would now have a huge impact on the overall rating </w:t>
+      </w:r>
+    </w:p>
+    <w:p>
+      <w:pPr>
+        <w:pStyle w:val="ListParagraph"/>
+        <w:numPr>
+          <w:ilvl w:val="0"/>
+          <w:numId w:val="4"/>
+        </w:numPr>
+      </w:pPr>
+      <w:r>
+        <w:t xml:space="preserve">And </w:t>
+      </w:r>
+      <w:r>
+        <w:t>ratings without a comment are</w:t>
+      </w:r>
+      <w:r>
+        <w:t xml:space="preserve"> usually subjected to moderation. </w:t>
+      </w:r>
+    </w:p>
+    <w:p/>
+    <w:p>
+      <w:pPr>
+        <w:rPr>
+          <w:u w:val="single"/>
+        </w:rPr>
+      </w:pPr>
+      <w:r>
+        <w:rPr>
+          <w:u w:val="single"/>
+        </w:rPr>
+        <w:t>Design decision to avoid User Errors:</w:t>
+      </w:r>
+    </w:p>
+    <w:p>
+      <w:pPr>
+        <w:pStyle w:val="ListParagraph"/>
+        <w:numPr>
+          <w:ilvl w:val="0"/>
+          <w:numId w:val="4"/>
+        </w:numPr>
+      </w:pPr>
+      <w:r>
+        <w:t>Type is totally absent in the process of rating a</w:t>
+      </w:r>
+      <w:r>
+        <w:t xml:space="preserve"> book. Hence eliminating a major</w:t>
+      </w:r>
+      <w:r>
+        <w:t xml:space="preserve"> probability of error occurring. </w:t>
+      </w:r>
+    </w:p>
+    <w:p>
+      <w:pPr>
+        <w:pStyle w:val="ListParagraph"/>
+        <w:numPr>
+          <w:ilvl w:val="0"/>
+          <w:numId w:val="4"/>
+        </w:numPr>
+      </w:pPr>
+      <w:r>
+        <w:t xml:space="preserve">As the </w:t>
+      </w:r>
+      <w:r>
+        <w:t xml:space="preserve">ratings are ranges based, minor deviations from intended user rating does not change the meaning of the overall rating. Refer example Example2 </w:t>
+      </w:r>
+    </w:p>
+    <w:p>
+      <w:pPr>
+        <w:jc w:val="center"/>
+        <w:rPr>
+          <w:sz w:val="18"/>
+        </w:rPr>
+      </w:pPr>
+      <w:r>
+        <w:rPr>
+          <w:noProof/>
+        </w:rPr>
+        <w:lastRenderedPageBreak/>
+        <w:drawing>
+          <wp:anchor distT="0" distB="0" distL="114300" distR="114300" simplePos="0" relativeHeight="251659264" behindDoc="0" locked="0" layoutInCell="1" allowOverlap="1" wp14:anchorId="2923ECD3" wp14:editId="461FD796">
+            <wp:simplePos x="0" y="0"/>
+            <wp:positionH relativeFrom="column">
+              <wp:posOffset>114300</wp:posOffset>
+            </wp:positionH>
+            <wp:positionV relativeFrom="paragraph">
+              <wp:posOffset>-228600</wp:posOffset>
+            </wp:positionV>
+            <wp:extent cx="5029200" cy="3771900"/>
+            <wp:effectExtent l="0" t="0" r="0" b="12700"/>
+            <wp:wrapTopAndBottom/>
+            <wp:docPr id="2" name="Picture 2"/>
+            <wp:cNvGraphicFramePr>
+              <a:graphicFrameLocks xmlns:a="http://schemas.openxmlformats.org/drawingml/2006/main" noChangeAspect="1"/>
+            </wp:cNvGraphicFramePr>
+            <a:graphic xmlns:a="http://schemas.openxmlformats.org/drawingml/2006/main">
+              <a:graphicData uri="http://schemas.openxmlformats.org/drawingml/2006/picture">
+                <pic:pic xmlns:pic="http://schemas.openxmlformats.org/drawingml/2006/picture">
+                  <pic:nvPicPr>
+                    <pic:cNvPr id="0" name="Screen Shot 2014-04-23 at 9.52.54 pm.png"/>
+                    <pic:cNvPicPr/>
+                  </pic:nvPicPr>
+                  <pic:blipFill>
+                    <a:blip r:embed="rId7">
+                      <a:extLst>
+                        <a:ext uri="{28A0092B-C50C-407E-A947-70E740481C1C}">
+                          <a14:useLocalDpi xmlns:a14="http://schemas.microsoft.com/office/drawing/2010/main" val="0"/>
+                        </a:ext>
+                      </a:extLst>
+                    </a:blip>
+                    <a:stretch>
+                      <a:fillRect/>
+                    </a:stretch>
+                  </pic:blipFill>
+                  <pic:spPr>
+                    <a:xfrm>
+                      <a:off x="0" y="0"/>
+                      <a:ext cx="5029200" cy="3771900"/>
+                    </a:xfrm>
+                    <a:prstGeom prst="rect">
+                      <a:avLst/>
+                    </a:prstGeom>
+                  </pic:spPr>
+                </pic:pic>
+              </a:graphicData>
+            </a:graphic>
+            <wp14:sizeRelH relativeFrom="page">
+              <wp14:pctWidth>0</wp14:pctWidth>
+            </wp14:sizeRelH>
+            <wp14:sizeRelV relativeFrom="page">
+              <wp14:pctHeight>0</wp14:pctHeight>
+            </wp14:sizeRelV>
+          </wp:anchor>
+        </w:drawing>
+      </w:r>
+      <w:r>
+        <w:rPr>
+          <w:sz w:val="14"/>
+          <w:szCs w:val="16"/>
+        </w:rPr>
+        <w:t>(</w:t>
+      </w:r>
+      <w:r>
+        <w:rPr>
+          <w:sz w:val="16"/>
+        </w:rPr>
+        <w:t>Example2:   Avoiding user error by eliminating necessity to type in values)</w:t>
+      </w:r>
+    </w:p>
+    <w:p/>
+    <w:p>
+      <w:pPr>
+        <w:rPr>
+          <w:u w:val="single"/>
+        </w:rPr>
+      </w:pPr>
+      <w:r>
+        <w:rPr>
+          <w:u w:val="single"/>
+        </w:rPr>
+        <w:t>Retention of skills -3</w:t>
+      </w:r>
+      <w:r>
+        <w:rPr>
+          <w:u w:val="single"/>
+        </w:rPr>
+        <w:t>:</w:t>
+      </w:r>
+    </w:p>
+    <w:p>
+      <w:r>
+        <w:t xml:space="preserve">Retention of skills </w:t>
+      </w:r>
+      <w:r>
+        <w:t>takes</w:t>
+      </w:r>
+      <w:r>
+        <w:t xml:space="preserve"> a lower importance next to speed of performance</w:t>
+      </w:r>
+    </w:p>
+    <w:p>
+      <w:pPr>
+        <w:pStyle w:val="ListParagraph"/>
+        <w:numPr>
+          <w:ilvl w:val="0"/>
+          <w:numId w:val="4"/>
+        </w:numPr>
+      </w:pPr>
+      <w:r>
+        <w:t xml:space="preserve">Given the time to learn, interface does not force a user to retain much of </w:t>
+      </w:r>
+      <w:r>
+        <w:t xml:space="preserve"> </w:t>
+      </w:r>
+      <w:r>
+        <w:t xml:space="preserve">“How </w:t>
+      </w:r>
+      <w:r>
+        <w:t>to use</w:t>
+      </w:r>
+      <w:r>
+        <w:t>”</w:t>
+      </w:r>
+      <w:r>
+        <w:t xml:space="preserve">. </w:t>
+      </w:r>
+    </w:p>
+    <w:p>
+      <w:pPr>
+        <w:ind w:left="360"/>
+      </w:pPr>
+    </w:p>
+    <w:p>
+      <w:pPr>
+        <w:ind w:left="360"/>
+        <w:rPr>
+          <w:u w:val="single"/>
+        </w:rPr>
+      </w:pPr>
+      <w:r>
+        <w:rPr>
+          <w:u w:val="single"/>
+        </w:rPr>
+        <w:t>Design Decisions regarding Retention of skills</w:t>
+      </w:r>
+    </w:p>
+    <w:p>
+      <w:pPr>
+        <w:pStyle w:val="ListParagraph"/>
+        <w:numPr>
+          <w:ilvl w:val="0"/>
+          <w:numId w:val="4"/>
+        </w:numPr>
+      </w:pPr>
+      <w:r>
+        <w:t xml:space="preserve">Consistency in design across the screens. </w:t>
+      </w:r>
+    </w:p>
+    <w:p>
+      <w:pPr>
+        <w:pStyle w:val="ListParagraph"/>
+        <w:numPr>
+          <w:ilvl w:val="0"/>
+          <w:numId w:val="4"/>
+        </w:numPr>
+      </w:pPr>
+      <w:r>
+        <w:t>Adherence to basic user syntax</w:t>
+      </w:r>
+    </w:p>
+    <w:p>
+      <w:pPr>
+        <w:pStyle w:val="ListParagraph"/>
+        <w:ind w:left="-567"/>
+        <w:rPr>
+          <w:u w:val="single"/>
+        </w:rPr>
+      </w:pPr>
+    </w:p>
+    <w:p>
+      <w:pPr>
+        <w:pStyle w:val="ListParagraph"/>
+        <w:ind w:left="-567" w:firstLine="567"/>
+        <w:rPr>
+          <w:u w:val="single"/>
+        </w:rPr>
+      </w:pPr>
+      <w:r>
+        <w:rPr>
+          <w:u w:val="single"/>
+        </w:rPr>
+        <w:t>Subjective satisfaction -5:</w:t>
+      </w:r>
+    </w:p>
+    <w:p>
+      <w:r>
+        <w:t xml:space="preserve">As </w:t>
+      </w:r>
+      <w:r>
+        <w:t xml:space="preserve">Subjective stratification </w:t>
+      </w:r>
+      <w:r>
+        <w:t xml:space="preserve">tends hard to be measured, this is been given the least importance </w:t>
+      </w:r>
+    </w:p>
+    <w:p>
+      <w:pPr>
+        <w:ind w:left="-567"/>
+        <w:rPr>
+          <w:u w:val="single"/>
+        </w:rPr>
+      </w:pPr>
       <w:r>
         <w:tab/>
-        <w:t>Retention of skills -3</w:t>
-      </w:r>
-    </w:p>
-    <w:p>
-      <w:pPr>
-        <w:ind w:left="-567"/>
-      </w:pPr>
-      <w:r>
-        <w:t xml:space="preserve">    </w:t>
+      </w:r>
+      <w:r>
+        <w:rPr>
+          <w:u w:val="single"/>
+        </w:rPr>
+        <w:t>Design decisions taking care of Subjective Satisfaction</w:t>
+      </w:r>
+      <w:r>
+        <w:rPr>
+          <w:u w:val="single"/>
+        </w:rPr>
+        <w:t>:</w:t>
+      </w:r>
+    </w:p>
+    <w:p>
+      <w:pPr>
+        <w:pStyle w:val="ListParagraph"/>
+        <w:numPr>
+          <w:ilvl w:val="0"/>
+          <w:numId w:val="4"/>
+        </w:numPr>
+      </w:pPr>
+      <w:r>
+        <w:t xml:space="preserve">Logos representing particular technology </w:t>
+      </w:r>
+      <w:r>
+        <w:t xml:space="preserve">adds </w:t>
+      </w:r>
+      <w:r>
+        <w:t xml:space="preserve">to some degree of satisfaction </w:t>
+      </w:r>
+    </w:p>
+    <w:p>
+      <w:pPr>
+        <w:pStyle w:val="ListParagraph"/>
+        <w:numPr>
+          <w:ilvl w:val="0"/>
+          <w:numId w:val="4"/>
+        </w:numPr>
+      </w:pPr>
+      <w:r>
+        <w:t xml:space="preserve">Color choices  to indicate completed tasks. </w:t>
+      </w:r>
+    </w:p>
+    <w:p>
+      <w:pPr>
+        <w:pStyle w:val="ListParagraph"/>
+        <w:numPr>
+          <w:ilvl w:val="0"/>
+          <w:numId w:val="4"/>
+        </w:numPr>
+      </w:pPr>
+    </w:p>
+    <w:p>
+      <w:pPr>
+        <w:ind w:left="-567"/>
+      </w:pPr>
+    </w:p>
+    <w:p>
+      <w:pPr>
+        <w:ind w:left="-567"/>
+        <w:rPr>
+          <w:b/>
+          <w:u w:val="single"/>
+        </w:rPr>
+      </w:pPr>
+      <w:r>
+        <w:rPr>
+          <w:b/>
+          <w:u w:val="single"/>
+        </w:rPr>
+        <w:t xml:space="preserve">4. </w:t>
+      </w:r>
+      <w:r>
+        <w:rPr>
+          <w:b/>
+          <w:u w:val="single"/>
+        </w:rPr>
+        <w:t>R</w:t>
+      </w:r>
+      <w:r>
+        <w:rPr>
+          <w:b/>
+          <w:u w:val="single"/>
+        </w:rPr>
+        <w:t>ating system</w:t>
+      </w:r>
+      <w:r>
+        <w:rPr>
+          <w:b/>
+          <w:u w:val="single"/>
+        </w:rPr>
+        <w:t>:</w:t>
+      </w:r>
+      <w:r>
+        <w:rPr>
+          <w:b/>
+          <w:u w:val="single"/>
+        </w:rPr>
+        <w:t xml:space="preserve"> </w:t>
+      </w:r>
+    </w:p>
+    <w:p>
+      <w:pPr>
+        <w:ind w:left="-567"/>
+        <w:rPr>
+          <w:u w:val="single"/>
+        </w:rPr>
+      </w:pPr>
+      <w:r>
+        <w:t xml:space="preserve">       </w:t>
+      </w:r>
+      <w:r>
+        <w:rPr>
+          <w:u w:val="single"/>
+        </w:rPr>
+        <w:t>Rating system choice (</w:t>
+      </w:r>
+      <w:r>
+        <w:rPr>
+          <w:u w:val="single"/>
+        </w:rPr>
+        <w:t>5 star rating was chosen</w:t>
+      </w:r>
+      <w:r>
+        <w:rPr>
+          <w:u w:val="single"/>
+        </w:rPr>
+        <w:t>)</w:t>
+      </w:r>
+      <w:r>
+        <w:rPr>
+          <w:u w:val="single"/>
+        </w:rPr>
+        <w:t>:</w:t>
+      </w:r>
+      <w:r>
+        <w:rPr>
+          <w:u w:val="single"/>
+        </w:rPr>
+        <w:t xml:space="preserve"> </w:t>
+      </w:r>
+    </w:p>
+    <w:p>
+      <w:pPr>
+        <w:ind w:left="720" w:firstLine="720"/>
+      </w:pPr>
+      <w:r>
+        <w:t>5 star rating can be found everywhere. It is a standard rating scale that’s being used by popular marketplace sites like Amazon and most app stores. Because this system is so common,it is intuitive to average users in terms of how they interpret and cast the ratings (clicking on desire number of stars). Visually, star ratings are very appealing and noticeable compare to number or text (number of reviews), therefore it is easy for users to scan and compare a list of ratings at once. Lastly, scale rating is extremely powerful and flexible because you can obtain feedback with great detail by increasing the number of scale level.</w:t>
+      </w:r>
+    </w:p>
+    <w:p>
+      <w:pPr>
+        <w:ind w:left="-567"/>
+      </w:pPr>
+    </w:p>
+    <w:p>
+      <w:pPr>
+        <w:ind w:left="720" w:firstLine="720"/>
+      </w:pPr>
+      <w:r>
+        <w:lastRenderedPageBreak/>
+        <w:t>While it became almost a design pattern on marketplace sites, some designers argue that star rating is bad and ambiguous because users have different interpretation of each scale level and most of the time users either like something or they hate it. People also like to mentioned that YouTube switched from 5 star rating to a binary system, however it only demonstrated that their users were rating their videos in a binary way therefore it’s logical for them to convert to a binary system and not necessary saying that binary rating is better than scale rating. Despite the flaws mentioned, star scale rating is extremely effective and should be used unless your user can benefit from a binary setup.</w:t>
+      </w:r>
+    </w:p>
+    <w:p>
+      <w:pPr>
+        <w:ind w:left="720" w:firstLine="720"/>
+      </w:pPr>
+    </w:p>
+    <w:p>
+      <w:pPr>
+        <w:ind w:left="720" w:firstLine="720"/>
+      </w:pPr>
+      <w:r>
+        <w:t xml:space="preserve">Considering that we cannot have absolute rating about code coverage, relevance and </w:t>
+      </w:r>
+      <w:r>
+        <w:t xml:space="preserve">depth of subject matter in the textbook. The rating system in this project uses the aggregation technique to help novice user while presenting whole reviews to intermediate/advanced users. </w:t>
+      </w:r>
+    </w:p>
+    <w:p>
+      <w:pPr>
+        <w:ind w:left="720"/>
+      </w:pPr>
+    </w:p>
+    <w:p>
+      <w:pPr>
+        <w:ind w:left="-567"/>
+      </w:pPr>
+      <w:r>
+        <w:t xml:space="preserve">        </w:t>
+      </w:r>
+      <w:r>
+        <w:rPr>
+          <w:u w:val="single"/>
+        </w:rPr>
+        <w:t>Rating</w:t>
+      </w:r>
+      <w:r>
+        <w:rPr>
+          <w:u w:val="single"/>
+        </w:rPr>
+        <w:t xml:space="preserve"> and there meanings</w:t>
+      </w:r>
+      <w:r>
+        <w:t>:</w:t>
+      </w:r>
+    </w:p>
+    <w:p>
+      <w:r>
+        <w:t xml:space="preserve">To help novice users understand, a books summary provides the following </w:t>
+      </w:r>
+    </w:p>
+    <w:p>
+      <w:pPr>
+        <w:pStyle w:val="ListParagraph"/>
+        <w:numPr>
+          <w:ilvl w:val="0"/>
+          <w:numId w:val="4"/>
+        </w:numPr>
+      </w:pPr>
+      <w:r>
+        <w:t xml:space="preserve">Review’ s say. Conveys  what users think about the book. </w:t>
+      </w:r>
+    </w:p>
+    <w:p>
+      <w:pPr>
+        <w:pStyle w:val="ListParagraph"/>
+        <w:numPr>
+          <w:ilvl w:val="0"/>
+          <w:numId w:val="4"/>
+        </w:numPr>
+      </w:pPr>
+      <w:r>
+        <w:t xml:space="preserve">A book is marked with there different levels </w:t>
+      </w:r>
+    </w:p>
+    <w:p>
+      <w:pPr>
+        <w:pStyle w:val="ListParagraph"/>
+        <w:numPr>
+          <w:ilvl w:val="1"/>
+          <w:numId w:val="4"/>
+        </w:numPr>
+      </w:pPr>
+      <w:r>
+        <w:t xml:space="preserve">Beginner </w:t>
+      </w:r>
+    </w:p>
+    <w:p>
+      <w:pPr>
+        <w:pStyle w:val="ListParagraph"/>
+        <w:numPr>
+          <w:ilvl w:val="1"/>
+          <w:numId w:val="4"/>
+        </w:numPr>
+      </w:pPr>
+      <w:r>
+        <w:t xml:space="preserve">Intermediate </w:t>
+      </w:r>
+    </w:p>
+    <w:p>
+      <w:pPr>
+        <w:pStyle w:val="ListParagraph"/>
+        <w:numPr>
+          <w:ilvl w:val="1"/>
+          <w:numId w:val="4"/>
+        </w:numPr>
+      </w:pPr>
+      <w:r>
+        <w:t>Expert</w:t>
+      </w:r>
+    </w:p>
+    <w:p>
+      <w:pPr>
+        <w:pStyle w:val="ListParagraph"/>
+        <w:numPr>
+          <w:ilvl w:val="0"/>
+          <w:numId w:val="4"/>
+        </w:numPr>
+      </w:pPr>
+      <w:r>
+        <w:t xml:space="preserve">Relevance of the subject matter to the given date. </w:t>
+      </w:r>
+    </w:p>
+    <w:p>
+      <w:pPr>
+        <w:ind w:left="360"/>
+      </w:pPr>
+    </w:p>
+    <w:p>
+      <w:pPr>
+        <w:ind w:left="360"/>
+      </w:pPr>
+      <w:r>
+        <w:t xml:space="preserve">A book is marked as Must have only when a book 10 reviews and 8 out of them think it is a must have,  and a emotions is used to convey the same. </w:t>
+      </w:r>
+    </w:p>
+    <w:p>
+      <w:pPr>
+        <w:ind w:left="360"/>
+      </w:pPr>
+    </w:p>
+    <w:p>
+      <w:pPr>
+        <w:ind w:left="360"/>
+      </w:pPr>
+      <w:r>
+        <w:t xml:space="preserve">A book gets marked with different user levels based on the depth of the subject matter. </w:t>
+      </w:r>
+    </w:p>
+    <w:p>
+      <w:pPr>
+        <w:ind w:left="360"/>
+      </w:pPr>
+      <w:r>
+        <w:t xml:space="preserve"> Aggregate for various levels </w:t>
+      </w:r>
+      <w:r>
+        <w:t xml:space="preserve">based on Depth rating </w:t>
+      </w:r>
+    </w:p>
+    <w:p>
+      <w:pPr>
+        <w:ind w:left="360" w:firstLine="360"/>
+      </w:pPr>
+      <w:r>
+        <w:t xml:space="preserve">Exceeds 80% (all reviews combined) gets a Expert level </w:t>
+      </w:r>
+    </w:p>
+    <w:p>
+      <w:pPr>
+        <w:ind w:left="360" w:firstLine="360"/>
+      </w:pPr>
+      <w:r>
+        <w:t>60% - 80% gets Intermediate level</w:t>
+      </w:r>
+    </w:p>
+    <w:p>
+      <w:pPr>
+        <w:ind w:left="360" w:firstLine="360"/>
+      </w:pPr>
+      <w:r>
+        <w:t>10-60%</w:t>
+      </w:r>
+      <w:r>
+        <w:t xml:space="preserve"> </w:t>
+      </w:r>
+      <w:r>
+        <w:t>gets Beginner level</w:t>
+      </w:r>
+    </w:p>
+    <w:p>
+      <w:r>
+        <w:t xml:space="preserve">    Relevance of subject matter usually signifies the relevance of subject matter to the present industry conditions. </w:t>
+      </w:r>
+    </w:p>
+    <w:p>
+      <w:pPr>
+        <w:ind w:left="360"/>
+      </w:pPr>
+    </w:p>
+    <w:p>
+      <w:pPr>
+        <w:ind w:left="360"/>
+      </w:pPr>
+    </w:p>
+    <w:p>
+      <w:r>
+        <w:t xml:space="preserve"> </w:t>
+      </w:r>
+      <w:r>
+        <w:t xml:space="preserve"> </w:t>
+      </w:r>
+    </w:p>
+    <w:p/>
+    <w:p/>
+    <w:p>
+      <w:pPr>
+        <w:ind w:left="-567"/>
+        <w:rPr>
+          <w:b/>
+          <w:u w:val="single"/>
+        </w:rPr>
+      </w:pPr>
+      <w:r>
+        <w:rPr>
+          <w:b/>
+          <w:u w:val="single"/>
+        </w:rPr>
+        <w:t xml:space="preserve">5. Interface Screen Design: </w:t>
+      </w:r>
+    </w:p>
+    <w:p>
+      <w:pPr>
+        <w:ind w:left="-147"/>
+      </w:pPr>
+      <w:r>
+        <w:t>Most of the design decisions where made with the following questions in mind</w:t>
+      </w:r>
+    </w:p>
+    <w:p>
+      <w:pPr>
+        <w:ind w:left="-147"/>
+      </w:pPr>
+    </w:p>
+    <w:p>
+      <w:pPr>
+        <w:ind w:left="-147"/>
+      </w:pPr>
+      <w:r>
+        <w:t>-What</w:t>
+      </w:r>
+      <w:r>
+        <w:t xml:space="preserve"> is the targeted audience?</w:t>
+      </w:r>
+    </w:p>
+    <w:p>
+      <w:pPr>
+        <w:pStyle w:val="ListParagraph"/>
+        <w:ind w:left="213"/>
+      </w:pPr>
+      <w:r>
+        <w:t xml:space="preserve">One with some computer science background and browser familiarity </w:t>
+      </w:r>
+    </w:p>
+    <w:p>
+      <w:pPr>
+        <w:ind w:left="-147"/>
+      </w:pPr>
+      <w:r>
+        <w:t>- Why would a user visit this site?</w:t>
+      </w:r>
+    </w:p>
+    <w:p>
+      <w:r>
+        <w:t xml:space="preserve">      To find about a book, write a review</w:t>
+      </w:r>
+      <w:r>
+        <w:t xml:space="preserve"> </w:t>
+      </w:r>
+      <w:r>
+        <w:t xml:space="preserve">and </w:t>
+      </w:r>
+      <w:r>
+        <w:t>rate a book one has read</w:t>
+      </w:r>
+    </w:p>
+    <w:p>
+      <w:pPr>
+        <w:ind w:left="-147"/>
+      </w:pPr>
+      <w:r>
+        <w:t>-How frequently a user would visit this site?</w:t>
+      </w:r>
+    </w:p>
+    <w:p>
+      <w:pPr>
+        <w:ind w:left="-147"/>
+      </w:pPr>
+      <w:r>
+        <w:t xml:space="preserve">  </w:t>
       </w:r>
       <w:r>
         <w:tab/>
-        <w:t xml:space="preserve">Subjective satisfaction -5 </w:t>
-      </w:r>
-    </w:p>
-    <w:p>
-      <w:pPr>
-        <w:ind w:left="-567"/>
-      </w:pPr>
-    </w:p>
-    <w:p>
-      <w:pPr>
-        <w:ind w:left="-567"/>
-      </w:pPr>
-      <w:r>
-        <w:t xml:space="preserve">4. Information about the rating system </w:t>
-      </w:r>
-    </w:p>
-    <w:p>
-      <w:pPr>
-        <w:ind w:left="-567"/>
-      </w:pPr>
-      <w:r>
-        <w:t xml:space="preserve">        Why 5 star rating was chosen </w:t>
-      </w:r>
-    </w:p>
-    <w:p>
-      <w:pPr>
-        <w:ind w:left="-567"/>
-      </w:pPr>
-      <w:r>
-        <w:t xml:space="preserve">        What different rating on the site mean. </w:t>
-      </w:r>
-    </w:p>
-    <w:p>
-      <w:pPr>
-        <w:ind w:left="-567"/>
-      </w:pPr>
-      <w:r>
-        <w:t xml:space="preserve">5. Interface Screen Design: </w:t>
-      </w:r>
-    </w:p>
-    <w:p>
-      <w:pPr>
-        <w:ind w:left="-567"/>
-      </w:pPr>
-      <w:r>
-        <w:t xml:space="preserve">        What are different screens and what is the aim of that screen </w:t>
-      </w:r>
+        <w:t xml:space="preserve">     May be once in 15 days</w:t>
+      </w:r>
+    </w:p>
+    <w:p>
+      <w:pPr>
+        <w:ind w:left="-567"/>
+        <w:rPr>
+          <w:b/>
+          <w:u w:val="single"/>
+        </w:rPr>
+      </w:pPr>
+    </w:p>
+    <w:p>
+      <w:pPr>
+        <w:ind w:left="-567"/>
+      </w:pPr>
+      <w:r>
+        <w:t xml:space="preserve"> </w:t>
+      </w:r>
+      <w:r>
+        <w:tab/>
+      </w:r>
+    </w:p>
+    <w:p>
+      <w:pPr>
+        <w:ind w:left="-567"/>
+        <w:rPr>
+          <w:u w:val="single"/>
+        </w:rPr>
+      </w:pPr>
+      <w:r>
+        <w:rPr>
+          <w:u w:val="single"/>
+        </w:rPr>
+        <w:lastRenderedPageBreak/>
+        <w:t>Screen designs present in the</w:t>
+      </w:r>
+      <w:r>
+        <w:rPr>
+          <w:u w:val="single"/>
+        </w:rPr>
+        <w:t xml:space="preserve"> system</w:t>
+      </w:r>
+      <w:r>
+        <w:rPr>
+          <w:u w:val="single"/>
+        </w:rPr>
+        <w:t>:</w:t>
+      </w:r>
+    </w:p>
+    <w:p>
+      <w:pPr>
+        <w:ind w:left="-567"/>
+        <w:rPr>
+          <w:u w:val="single"/>
+        </w:rPr>
+      </w:pPr>
+    </w:p>
+    <w:p>
+      <w:r>
+        <w:rPr>
+          <w:noProof/>
+        </w:rPr>
+        <w:drawing>
+          <wp:inline distT="0" distB="0" distL="0" distR="0" wp14:anchorId="327E2A7F" wp14:editId="03BF3B43">
+            <wp:extent cx="5788025" cy="2996565"/>
+            <wp:effectExtent l="0" t="0" r="3175" b="635"/>
+            <wp:docPr id="3" name="Picture 3"/>
+            <wp:cNvGraphicFramePr>
+              <a:graphicFrameLocks xmlns:a="http://schemas.openxmlformats.org/drawingml/2006/main" noChangeAspect="1"/>
+            </wp:cNvGraphicFramePr>
+            <a:graphic xmlns:a="http://schemas.openxmlformats.org/drawingml/2006/main">
+              <a:graphicData uri="http://schemas.openxmlformats.org/drawingml/2006/picture">
+                <pic:pic xmlns:pic="http://schemas.openxmlformats.org/drawingml/2006/picture">
+                  <pic:nvPicPr>
+                    <pic:cNvPr id="0" name="Screen Shot 2014-04-23 at 11.53.12 pm.png"/>
+                    <pic:cNvPicPr/>
+                  </pic:nvPicPr>
+                  <pic:blipFill>
+                    <a:blip r:embed="rId8">
+                      <a:extLst>
+                        <a:ext uri="{28A0092B-C50C-407E-A947-70E740481C1C}">
+                          <a14:useLocalDpi xmlns:a14="http://schemas.microsoft.com/office/drawing/2010/main" val="0"/>
+                        </a:ext>
+                      </a:extLst>
+                    </a:blip>
+                    <a:stretch>
+                      <a:fillRect/>
+                    </a:stretch>
+                  </pic:blipFill>
+                  <pic:spPr>
+                    <a:xfrm>
+                      <a:off x="0" y="0"/>
+                      <a:ext cx="5788025" cy="2996565"/>
+                    </a:xfrm>
+                    <a:prstGeom prst="rect">
+                      <a:avLst/>
+                    </a:prstGeom>
+                  </pic:spPr>
+                </pic:pic>
+              </a:graphicData>
+            </a:graphic>
+          </wp:inline>
+        </w:drawing>
+      </w:r>
+    </w:p>
+    <w:p/>
+    <w:p>
+      <w:r>
+        <w:t>Conbination and visual and text based content to communicate various elements present on the screen</w:t>
+      </w:r>
+      <w:bookmarkStart w:id="0" w:name="_GoBack"/>
+      <w:bookmarkEnd w:id="0"/>
     </w:p>
     <w:p>
       <w:pPr>
@@ -934,6 +1806,21 @@
       <w:pPr>
         <w:ind w:left="-567"/>
       </w:pPr>
+    </w:p>
+    <w:p>
+      <w:pPr>
+        <w:ind w:left="-567"/>
+      </w:pPr>
+    </w:p>
+    <w:p>
+      <w:pPr>
+        <w:ind w:left="-567"/>
+      </w:pPr>
+    </w:p>
+    <w:p>
+      <w:pPr>
+        <w:ind w:left="-567"/>
+      </w:pPr>
       <w:r>
         <w:t>6. Features:</w:t>
       </w:r>
@@ -961,287 +1848,6 @@
       <w:r>
         <w:t xml:space="preserve">    Once that were planned and was not implemented. </w:t>
       </w:r>
-    </w:p>
-    <w:p>
-      <w:pPr>
-        <w:ind w:left="-567"/>
-      </w:pPr>
-    </w:p>
-    <w:p>
-      <w:pPr>
-        <w:ind w:left="-567"/>
-      </w:pPr>
-    </w:p>
-    <w:p>
-      <w:pPr>
-        <w:ind w:left="-567"/>
-      </w:pPr>
-    </w:p>
-    <w:p>
-      <w:pPr>
-        <w:ind w:left="-567"/>
-      </w:pPr>
-      <w:r>
-        <w:t>Interface Goals:</w:t>
-      </w:r>
-    </w:p>
-    <w:p>
-      <w:pPr>
-        <w:ind w:left="-567"/>
-      </w:pPr>
-      <w:r>
-        <w:t>---------------</w:t>
-      </w:r>
-    </w:p>
-    <w:p>
-      <w:pPr>
-        <w:ind w:left="-567"/>
-      </w:pPr>
-    </w:p>
-    <w:p>
-      <w:pPr>
-        <w:ind w:left="-567"/>
-      </w:pPr>
-    </w:p>
-    <w:p>
-      <w:pPr>
-        <w:ind w:left="-567"/>
-      </w:pPr>
-      <w:r>
-        <w:t xml:space="preserve">    Shniderman's Criteria</w:t>
-      </w:r>
-    </w:p>
-    <w:p>
-      <w:pPr>
-        <w:ind w:left="-567"/>
-      </w:pPr>
-      <w:r>
-        <w:t xml:space="preserve">    1. Time to Learn: Interface minimizes time to learn by. </w:t>
-      </w:r>
-    </w:p>
-    <w:p>
-      <w:pPr>
-        <w:ind w:left="-567"/>
-      </w:pPr>
-    </w:p>
-    <w:p>
-      <w:pPr>
-        <w:ind w:left="-567"/>
-      </w:pPr>
-      <w:r>
-        <w:t xml:space="preserve">        </w:t>
-      </w:r>
-    </w:p>
-    <w:p>
-      <w:pPr>
-        <w:ind w:left="-567"/>
-      </w:pPr>
-    </w:p>
-    <w:p>
-      <w:pPr>
-        <w:ind w:left="-567"/>
-      </w:pPr>
-      <w:r>
-        <w:t xml:space="preserve">* Time to </w:t>
-      </w:r>
-      <w:r>
-        <w:t xml:space="preserve">learn takes a higher importance, given the frequency of the </w:t>
-      </w:r>
-    </w:p>
-    <w:p>
-      <w:pPr>
-        <w:ind w:left="-567"/>
-      </w:pPr>
-      <w:r>
-        <w:t>* The default browser behaviour is maintained, Like, on hover over clickable elements the pointer shape changes thus letting the user know that it is a clickable element. Hyper links turn blue, maintaining consistency with default behaviour.</w:t>
-      </w:r>
-    </w:p>
-    <w:p>
-      <w:pPr>
-        <w:ind w:left="-567"/>
-      </w:pPr>
-      <w:r>
-        <w:t xml:space="preserve">        * Approximately 7+/- Elements, less no of things for a user to parser and understand</w:t>
-      </w:r>
-    </w:p>
-    <w:p>
-      <w:pPr>
-        <w:ind w:left="-567"/>
-      </w:pPr>
-      <w:r>
-        <w:t xml:space="preserve">    2. Speed Of Performance: </w:t>
-      </w:r>
-    </w:p>
-    <w:p>
-      <w:pPr>
-        <w:ind w:left="-567"/>
-      </w:pPr>
-      <w:r>
-        <w:t xml:space="preserve">        Often Conflicts with time to learn, faster systems are harder to learn. </w:t>
-      </w:r>
-    </w:p>
-    <w:p>
-      <w:pPr>
-        <w:ind w:left="-567"/>
-      </w:pPr>
-    </w:p>
-    <w:p>
-      <w:pPr>
-        <w:ind w:left="-567"/>
-      </w:pPr>
-      <w:r>
-        <w:t xml:space="preserve">    3. Rate of user Error:</w:t>
-      </w:r>
-    </w:p>
-    <w:p>
-      <w:pPr>
-        <w:ind w:left="-567"/>
-      </w:pPr>
-      <w:r>
-        <w:t xml:space="preserve">        Consistency</w:t>
-      </w:r>
-    </w:p>
-    <w:p>
-      <w:pPr>
-        <w:ind w:left="-567"/>
-      </w:pPr>
-      <w:r>
-        <w:t xml:space="preserve">        instructions</w:t>
-      </w:r>
-    </w:p>
-    <w:p>
-      <w:pPr>
-        <w:ind w:left="-567"/>
-      </w:pPr>
-      <w:r>
-        <w:t xml:space="preserve">        Logical arrangements of the screen. </w:t>
-      </w:r>
-    </w:p>
-    <w:p>
-      <w:pPr>
-        <w:ind w:left="-567"/>
-      </w:pPr>
-      <w:r>
-        <w:t xml:space="preserve">        Importnace:</w:t>
-      </w:r>
-    </w:p>
-    <w:p>
-      <w:pPr>
-        <w:ind w:left="-567"/>
-      </w:pPr>
-    </w:p>
-    <w:p>
-      <w:pPr>
-        <w:ind w:left="-567"/>
-      </w:pPr>
-      <w:r>
-        <w:t xml:space="preserve">    4. Retention Of Skills:</w:t>
-      </w:r>
-    </w:p>
-    <w:p>
-      <w:pPr>
-        <w:ind w:left="-567"/>
-      </w:pPr>
-      <w:r>
-        <w:t xml:space="preserve">        User Systax, Matching user understanding </w:t>
-      </w:r>
-    </w:p>
-    <w:p>
-      <w:pPr>
-        <w:ind w:left="-567"/>
-      </w:pPr>
-      <w:r>
-        <w:t xml:space="preserve">    5. Subjective Satisfication:</w:t>
-      </w:r>
-    </w:p>
-    <w:p>
-      <w:pPr>
-        <w:ind w:left="-567"/>
-      </w:pPr>
-      <w:r>
-        <w:t xml:space="preserve">        individual taste </w:t>
-      </w:r>
-    </w:p>
-    <w:p>
-      <w:pPr>
-        <w:ind w:left="-567"/>
-      </w:pPr>
-      <w:r>
-        <w:t xml:space="preserve">        Matching backgroud </w:t>
-      </w:r>
-    </w:p>
-    <w:p>
-      <w:pPr>
-        <w:ind w:left="-567"/>
-      </w:pPr>
-    </w:p>
-    <w:p>
-      <w:pPr>
-        <w:ind w:left="-567"/>
-      </w:pPr>
-    </w:p>
-    <w:p>
-      <w:pPr>
-        <w:ind w:left="-567"/>
-      </w:pPr>
-      <w:r>
-        <w:t xml:space="preserve">    All features functionality </w:t>
-      </w:r>
-    </w:p>
-    <w:p>
-      <w:pPr>
-        <w:ind w:left="-567"/>
-      </w:pPr>
-    </w:p>
-    <w:p>
-      <w:pPr>
-        <w:ind w:left="-567"/>
-      </w:pPr>
-    </w:p>
-    <w:p>
-      <w:pPr>
-        <w:ind w:left="-567"/>
-      </w:pPr>
-      <w:r>
-        <w:t>Rating System:</w:t>
-      </w:r>
-    </w:p>
-    <w:p>
-      <w:pPr>
-        <w:ind w:left="-567"/>
-      </w:pPr>
-      <w:r>
-        <w:t xml:space="preserve">Star rating system </w:t>
-      </w:r>
-    </w:p>
-    <w:p>
-      <w:pPr>
-        <w:ind w:left="-567"/>
-      </w:pPr>
-      <w:r>
-        <w:t>Rating System values and there meaning</w:t>
-      </w:r>
-    </w:p>
-    <w:p>
-      <w:pPr>
-        <w:ind w:left="-567"/>
-      </w:pPr>
-      <w:r>
-        <w:t>Semantic:</w:t>
-      </w:r>
-    </w:p>
-    <w:p>
-      <w:pPr>
-        <w:ind w:left="-567"/>
-      </w:pPr>
-      <w:r>
-        <w:t xml:space="preserve">What do various ratings mean </w:t>
-      </w:r>
-    </w:p>
-    <w:p>
-      <w:pPr>
-        <w:ind w:left="-567"/>
-      </w:pPr>
     </w:p>
     <w:p>
       <w:pPr>
@@ -1263,79 +1869,6 @@
       <w:pPr>
         <w:ind w:left="-567"/>
       </w:pPr>
-    </w:p>
-    <w:p>
-      <w:pPr>
-        <w:ind w:left="-147"/>
-      </w:pPr>
-      <w:r>
-        <w:t>Most of the design decisions where made with the following questions in mind</w:t>
-      </w:r>
-    </w:p>
-    <w:p>
-      <w:pPr>
-        <w:ind w:left="-147"/>
-      </w:pPr>
-    </w:p>
-    <w:p>
-      <w:pPr>
-        <w:ind w:left="-147"/>
-      </w:pPr>
-      <w:r>
-        <w:t>-What kind of users is expected on to this site?</w:t>
-      </w:r>
-    </w:p>
-    <w:p>
-      <w:pPr>
-        <w:pStyle w:val="ListParagraph"/>
-        <w:ind w:left="213"/>
-      </w:pPr>
-      <w:r>
-        <w:t xml:space="preserve">One with some computer science background and browser familiarity </w:t>
-      </w:r>
-    </w:p>
-    <w:p>
-      <w:pPr>
-        <w:ind w:left="-147"/>
-      </w:pPr>
-    </w:p>
-    <w:p>
-      <w:pPr>
-        <w:ind w:left="-147"/>
-      </w:pPr>
-      <w:r>
-        <w:t>- Why would a user visit this site?</w:t>
-      </w:r>
-    </w:p>
-    <w:p>
-      <w:r>
-        <w:t xml:space="preserve">      To find about a book, what reviews a book has got or to rate a book one has read</w:t>
-      </w:r>
-    </w:p>
-    <w:p>
-      <w:pPr>
-        <w:ind w:left="-147"/>
-      </w:pPr>
-    </w:p>
-    <w:p>
-      <w:pPr>
-        <w:ind w:left="-147"/>
-      </w:pPr>
-      <w:r>
-        <w:t>-How frequently a user would visit this site?</w:t>
-      </w:r>
-    </w:p>
-    <w:p>
-      <w:pPr>
-        <w:ind w:left="-147"/>
-      </w:pPr>
-      <w:r>
-        <w:t xml:space="preserve">  </w:t>
-      </w:r>
-      <w:r>
-        <w:tab/>
-        <w:t xml:space="preserve">     May be once in 15 days</w:t>
-      </w:r>
     </w:p>
     <w:p>
       <w:pPr>

</xml_diff>

<commit_message>
Fixing the search params
</commit_message>
<xml_diff>
--- a/design.docx
+++ b/design.docx
@@ -998,7 +998,6 @@
         <w:rPr>
           <w:noProof/>
         </w:rPr>
-        <w:lastRenderedPageBreak/>
         <w:drawing>
           <wp:anchor distT="0" distB="0" distL="114300" distR="114300" simplePos="0" relativeHeight="251659264" behindDoc="0" locked="0" layoutInCell="1" allowOverlap="1" wp14:anchorId="2923ECD3" wp14:editId="461FD796">
             <wp:simplePos x="0" y="0"/>
@@ -1375,7 +1374,6 @@
         <w:ind w:left="720" w:firstLine="720"/>
       </w:pPr>
       <w:r>
-        <w:lastRenderedPageBreak/>
         <w:t>While it became almost a design pattern on marketplace sites, some designers argue that star rating is bad and ambiguous because users have different interpretation of each scale level and most of the time users either like something or they hate it. People also like to mentioned that YouTube switched from 5 star rating to a binary system, however it only demonstrated that their users were rating their videos in a binary way therefore it’s logical for them to convert to a binary system and not necessary saying that binary rating is better than scale rating. Despite the flaws mentioned, star scale rating is extremely effective and should be used unless your user can benefit from a binary setup.</w:t>
       </w:r>
     </w:p>
@@ -1714,7 +1712,6 @@
         <w:rPr>
           <w:u w:val="single"/>
         </w:rPr>
-        <w:lastRenderedPageBreak/>
         <w:t>Screen designs present in the</w:t>
       </w:r>
       <w:r>
@@ -1739,15 +1736,22 @@
       </w:pPr>
     </w:p>
     <w:p>
-      <w:r>
+      <w:pPr>
         <w:rPr>
           <w:noProof/>
         </w:rPr>
+      </w:pPr>
+    </w:p>
+    <w:p>
+      <w:r>
+        <w:rPr>
+          <w:noProof/>
+        </w:rPr>
         <w:drawing>
-          <wp:inline distT="0" distB="0" distL="0" distR="0" wp14:anchorId="327E2A7F" wp14:editId="03BF3B43">
-            <wp:extent cx="5788025" cy="2996565"/>
-            <wp:effectExtent l="0" t="0" r="3175" b="635"/>
-            <wp:docPr id="3" name="Picture 3"/>
+          <wp:inline distT="0" distB="0" distL="0" distR="0" wp14:anchorId="29FA3CB0" wp14:editId="15D0E0B5">
+            <wp:extent cx="5788025" cy="2999105"/>
+            <wp:effectExtent l="0" t="0" r="3175" b="0"/>
+            <wp:docPr id="5" name="Picture 5"/>
             <wp:cNvGraphicFramePr>
               <a:graphicFrameLocks xmlns:a="http://schemas.openxmlformats.org/drawingml/2006/main" noChangeAspect="1"/>
             </wp:cNvGraphicFramePr>
@@ -1755,7 +1759,7 @@
               <a:graphicData uri="http://schemas.openxmlformats.org/drawingml/2006/picture">
                 <pic:pic xmlns:pic="http://schemas.openxmlformats.org/drawingml/2006/picture">
                   <pic:nvPicPr>
-                    <pic:cNvPr id="0" name="Screen Shot 2014-04-23 at 11.53.12 pm.png"/>
+                    <pic:cNvPr id="0" name="Screen Shot 2014-04-24 at 12.09.02 am.png"/>
                     <pic:cNvPicPr/>
                   </pic:nvPicPr>
                   <pic:blipFill>
@@ -1773,7 +1777,7 @@
                   <pic:spPr>
                     <a:xfrm>
                       <a:off x="0" y="0"/>
-                      <a:ext cx="5788025" cy="2996565"/>
+                      <a:ext cx="5788025" cy="2999105"/>
                     </a:xfrm>
                     <a:prstGeom prst="rect">
                       <a:avLst/>
@@ -1786,14 +1790,149 @@
         </w:drawing>
       </w:r>
     </w:p>
+    <w:p>
+      <w:pPr>
+        <w:jc w:val="center"/>
+        <w:rPr>
+          <w:sz w:val="18"/>
+        </w:rPr>
+      </w:pPr>
+      <w:r>
+        <w:rPr>
+          <w:sz w:val="18"/>
+        </w:rPr>
+        <w:t>(</w:t>
+      </w:r>
+      <w:r>
+        <w:rPr>
+          <w:sz w:val="18"/>
+        </w:rPr>
+        <w:t>Screen1</w:t>
+      </w:r>
+      <w:r>
+        <w:rPr>
+          <w:sz w:val="18"/>
+        </w:rPr>
+        <w:t>)</w:t>
+      </w:r>
+    </w:p>
     <w:p/>
     <w:p>
       <w:r>
-        <w:t>Conbination and visual and text based content to communicate various elements present on the screen</w:t>
+        <w:t xml:space="preserve">Design Considerations </w:t>
+      </w:r>
+      <w:r>
+        <w:t xml:space="preserve">for screen </w:t>
+      </w:r>
+      <w:r>
+        <w:rPr>
+          <w:sz w:val="16"/>
+        </w:rPr>
+        <w:t>(1)</w:t>
+      </w:r>
+    </w:p>
+    <w:p>
+      <w:pPr>
+        <w:pStyle w:val="ListParagraph"/>
+        <w:numPr>
+          <w:ilvl w:val="0"/>
+          <w:numId w:val="5"/>
+        </w:numPr>
+      </w:pPr>
+      <w:r>
+        <w:t>Com</w:t>
+      </w:r>
+      <w:r>
+        <w:t>bination and visual and text based</w:t>
+      </w:r>
+      <w:r>
+        <w:t xml:space="preserve"> content to communicate various   </w:t>
+      </w:r>
+      <w:r>
+        <w:t>elements present on the screen</w:t>
+      </w:r>
+      <w:r>
+        <w:t xml:space="preserve">. </w:t>
+      </w:r>
+    </w:p>
+    <w:p>
+      <w:pPr>
+        <w:pStyle w:val="ListParagraph"/>
+        <w:numPr>
+          <w:ilvl w:val="0"/>
+          <w:numId w:val="5"/>
+        </w:numPr>
+      </w:pPr>
+      <w:r>
+        <w:t>Limited no of elements on the screen to 7+/-2. (7+or -2 rule )</w:t>
+      </w:r>
+    </w:p>
+    <w:p>
+      <w:pPr>
+        <w:pStyle w:val="ListParagraph"/>
+        <w:numPr>
+          <w:ilvl w:val="0"/>
+          <w:numId w:val="5"/>
+        </w:numPr>
+      </w:pPr>
+      <w:r>
+        <w:t>Search immediately available with authors enabling faster usage for intermediate users</w:t>
       </w:r>
       <w:bookmarkStart w:id="0" w:name="_GoBack"/>
       <w:bookmarkEnd w:id="0"/>
     </w:p>
+    <w:p>
+      <w:pPr>
+        <w:pStyle w:val="ListParagraph"/>
+        <w:numPr>
+          <w:ilvl w:val="0"/>
+          <w:numId w:val="5"/>
+        </w:numPr>
+      </w:pPr>
+      <w:r>
+        <w:t xml:space="preserve">Avoided scrolling by limiting no of books displayed. </w:t>
+      </w:r>
+    </w:p>
+    <w:p>
+      <w:pPr>
+        <w:pStyle w:val="ListParagraph"/>
+        <w:numPr>
+          <w:ilvl w:val="0"/>
+          <w:numId w:val="5"/>
+        </w:numPr>
+      </w:pPr>
+      <w:r>
+        <w:t xml:space="preserve">No horizontal scroll </w:t>
+      </w:r>
+    </w:p>
+    <w:p>
+      <w:pPr>
+        <w:pStyle w:val="ListParagraph"/>
+        <w:numPr>
+          <w:ilvl w:val="0"/>
+          <w:numId w:val="5"/>
+        </w:numPr>
+      </w:pPr>
+      <w:r>
+        <w:t xml:space="preserve">Easy access to help and profile pages </w:t>
+      </w:r>
+    </w:p>
+    <w:p>
+      <w:pPr>
+        <w:ind w:firstLine="720"/>
+      </w:pPr>
+    </w:p>
+    <w:p>
+      <w:pPr>
+        <w:ind w:firstLine="720"/>
+      </w:pPr>
+    </w:p>
+    <w:p>
+      <w:pPr>
+        <w:ind w:firstLine="720"/>
+      </w:pPr>
+    </w:p>
+    <w:p/>
     <w:p>
       <w:pPr>
         <w:ind w:left="-567"/>
@@ -2396,6 +2535,95 @@
       </w:rPr>
     </w:lvl>
   </w:abstractNum>
+  <w:abstractNum w:abstractNumId="4">
+    <w:nsid w:val="753E1CE0"/>
+    <w:multiLevelType w:val="hybridMultilevel"/>
+    <w:tmpl w:val="434C1632"/>
+    <w:lvl w:ilvl="0" w:tplc="2946CDC2">
+      <w:start w:val="1"/>
+      <w:numFmt w:val="decimal"/>
+      <w:lvlText w:val="%1."/>
+      <w:lvlJc w:val="left"/>
+      <w:pPr>
+        <w:ind w:left="1080" w:hanging="360"/>
+      </w:pPr>
+      <w:rPr>
+        <w:rFonts w:hint="default"/>
+      </w:rPr>
+    </w:lvl>
+    <w:lvl w:ilvl="1" w:tplc="04090019" w:tentative="1">
+      <w:start w:val="1"/>
+      <w:numFmt w:val="lowerLetter"/>
+      <w:lvlText w:val="%2."/>
+      <w:lvlJc w:val="left"/>
+      <w:pPr>
+        <w:ind w:left="1800" w:hanging="360"/>
+      </w:pPr>
+    </w:lvl>
+    <w:lvl w:ilvl="2" w:tplc="0409001B" w:tentative="1">
+      <w:start w:val="1"/>
+      <w:numFmt w:val="lowerRoman"/>
+      <w:lvlText w:val="%3."/>
+      <w:lvlJc w:val="right"/>
+      <w:pPr>
+        <w:ind w:left="2520" w:hanging="180"/>
+      </w:pPr>
+    </w:lvl>
+    <w:lvl w:ilvl="3" w:tplc="0409000F" w:tentative="1">
+      <w:start w:val="1"/>
+      <w:numFmt w:val="decimal"/>
+      <w:lvlText w:val="%4."/>
+      <w:lvlJc w:val="left"/>
+      <w:pPr>
+        <w:ind w:left="3240" w:hanging="360"/>
+      </w:pPr>
+    </w:lvl>
+    <w:lvl w:ilvl="4" w:tplc="04090019" w:tentative="1">
+      <w:start w:val="1"/>
+      <w:numFmt w:val="lowerLetter"/>
+      <w:lvlText w:val="%5."/>
+      <w:lvlJc w:val="left"/>
+      <w:pPr>
+        <w:ind w:left="3960" w:hanging="360"/>
+      </w:pPr>
+    </w:lvl>
+    <w:lvl w:ilvl="5" w:tplc="0409001B" w:tentative="1">
+      <w:start w:val="1"/>
+      <w:numFmt w:val="lowerRoman"/>
+      <w:lvlText w:val="%6."/>
+      <w:lvlJc w:val="right"/>
+      <w:pPr>
+        <w:ind w:left="4680" w:hanging="180"/>
+      </w:pPr>
+    </w:lvl>
+    <w:lvl w:ilvl="6" w:tplc="0409000F" w:tentative="1">
+      <w:start w:val="1"/>
+      <w:numFmt w:val="decimal"/>
+      <w:lvlText w:val="%7."/>
+      <w:lvlJc w:val="left"/>
+      <w:pPr>
+        <w:ind w:left="5400" w:hanging="360"/>
+      </w:pPr>
+    </w:lvl>
+    <w:lvl w:ilvl="7" w:tplc="04090019" w:tentative="1">
+      <w:start w:val="1"/>
+      <w:numFmt w:val="lowerLetter"/>
+      <w:lvlText w:val="%8."/>
+      <w:lvlJc w:val="left"/>
+      <w:pPr>
+        <w:ind w:left="6120" w:hanging="360"/>
+      </w:pPr>
+    </w:lvl>
+    <w:lvl w:ilvl="8" w:tplc="0409001B" w:tentative="1">
+      <w:start w:val="1"/>
+      <w:numFmt w:val="lowerRoman"/>
+      <w:lvlText w:val="%9."/>
+      <w:lvlJc w:val="right"/>
+      <w:pPr>
+        <w:ind w:left="6840" w:hanging="180"/>
+      </w:pPr>
+    </w:lvl>
+  </w:abstractNum>
   <w:num w:numId="1">
     <w:abstractNumId w:val="0"/>
   </w:num>
@@ -2407,6 +2635,9 @@
   </w:num>
   <w:num w:numId="4">
     <w:abstractNumId w:val="1"/>
+  </w:num>
+  <w:num w:numId="5">
+    <w:abstractNumId w:val="4"/>
   </w:num>
 </w:numbering>
 </file>

</xml_diff>

<commit_message>
Updated and almost complete design doc for the site
</commit_message>
<xml_diff>
--- a/design.docx
+++ b/design.docx
@@ -359,7 +359,15 @@
         <w:ind w:left="-567"/>
       </w:pPr>
       <w:r>
-        <w:t xml:space="preserve">        Shniderman's Criteria and how they are taken care in the interface. </w:t>
+        <w:t xml:space="preserve">        </w:t>
+      </w:r>
+      <w:proofErr w:type="spellStart"/>
+      <w:r>
+        <w:t>Shniderman's</w:t>
+      </w:r>
+      <w:proofErr w:type="spellEnd"/>
+      <w:r>
+        <w:t xml:space="preserve"> Criteria and how they are taken care in the interface. </w:t>
       </w:r>
     </w:p>
     <w:p/>
@@ -483,8 +491,13 @@
       <w:r>
         <w:t xml:space="preserve"> Example1 below </w:t>
       </w:r>
-      <w:r>
-        <w:t xml:space="preserve">demonstrates  the use of user </w:t>
+      <w:proofErr w:type="gramStart"/>
+      <w:r>
+        <w:t>demonstrates  the</w:t>
+      </w:r>
+      <w:proofErr w:type="gramEnd"/>
+      <w:r>
+        <w:t xml:space="preserve"> use of user </w:t>
       </w:r>
       <w:r>
         <w:t>syntax</w:t>
@@ -566,11 +579,16 @@
       <w:r>
         <w:t xml:space="preserve">We know what a user has come in for, its either to rate a book or find out about a book. It would be no pleasant experience when </w:t>
       </w:r>
+      <w:proofErr w:type="gramStart"/>
       <w:r>
         <w:t>user</w:t>
       </w:r>
       <w:r>
-        <w:t xml:space="preserve"> have to just spend minutes just searching </w:t>
+        <w:t xml:space="preserve"> have</w:t>
+      </w:r>
+      <w:proofErr w:type="gramEnd"/>
+      <w:r>
+        <w:t xml:space="preserve"> to just spend minutes just searching </w:t>
       </w:r>
       <w:r>
         <w:t>for books</w:t>
@@ -998,6 +1016,7 @@
         <w:rPr>
           <w:noProof/>
         </w:rPr>
+        <w:lastRenderedPageBreak/>
         <w:drawing>
           <wp:anchor distT="0" distB="0" distL="114300" distR="114300" simplePos="0" relativeHeight="251659264" behindDoc="0" locked="0" layoutInCell="1" allowOverlap="1" wp14:anchorId="2923ECD3" wp14:editId="461FD796">
             <wp:simplePos x="0" y="0"/>
@@ -1254,7 +1273,15 @@
         </w:numPr>
       </w:pPr>
       <w:r>
-        <w:t xml:space="preserve">Color choices  to indicate completed tasks. </w:t>
+        <w:t xml:space="preserve">Color </w:t>
+      </w:r>
+      <w:proofErr w:type="gramStart"/>
+      <w:r>
+        <w:t>choices  to</w:t>
+      </w:r>
+      <w:proofErr w:type="gramEnd"/>
+      <w:r>
+        <w:t xml:space="preserve"> indicate completed tasks. </w:t>
       </w:r>
     </w:p>
     <w:p>
@@ -1361,7 +1388,20 @@
         <w:ind w:left="720" w:firstLine="720"/>
       </w:pPr>
       <w:r>
-        <w:t>5 star rating can be found everywhere. It is a standard rating scale that’s being used by popular marketplace sites like Amazon and most app stores. Because this system is so common,it is intuitive to average users in terms of how they interpret and cast the ratings (clicking on desire number of stars). Visually, star ratings are very appealing and noticeable compare to number or text (number of reviews), therefore it is easy for users to scan and compare a list of ratings at once. Lastly, scale rating is extremely powerful and flexible because you can obtain feedback with great detail by increasing the number of scale level.</w:t>
+        <w:t xml:space="preserve">5 star rating can be found everywhere. It is a standard rating scale that’s being used by popular marketplace sites like Amazon and most app stores. Because this system is so </w:t>
+      </w:r>
+      <w:proofErr w:type="spellStart"/>
+      <w:r>
+        <w:t>common</w:t>
+      </w:r>
+      <w:proofErr w:type="gramStart"/>
+      <w:r>
+        <w:t>,it</w:t>
+      </w:r>
+      <w:proofErr w:type="spellEnd"/>
+      <w:proofErr w:type="gramEnd"/>
+      <w:r>
+        <w:t xml:space="preserve"> is intuitive to average users in terms of how they interpret and cast the ratings (clicking on desire number of stars). Visually, star ratings are very appealing and noticeable compare to number or text (number of reviews), therefore it is easy for users to scan and compare a list of ratings at once. Lastly, scale rating is extremely powerful and flexible because you can obtain feedback with great detail by increasing the number of scale level.</w:t>
       </w:r>
     </w:p>
     <w:p>
@@ -1374,6 +1414,7 @@
         <w:ind w:left="720" w:firstLine="720"/>
       </w:pPr>
       <w:r>
+        <w:lastRenderedPageBreak/>
         <w:t>While it became almost a design pattern on marketplace sites, some designers argue that star rating is bad and ambiguous because users have different interpretation of each scale level and most of the time users either like something or they hate it. People also like to mentioned that YouTube switched from 5 star rating to a binary system, however it only demonstrated that their users were rating their videos in a binary way therefore it’s logical for them to convert to a binary system and not necessary saying that binary rating is better than scale rating. Despite the flaws mentioned, star scale rating is extremely effective and should be used unless your user can benefit from a binary setup.</w:t>
       </w:r>
     </w:p>
@@ -1435,7 +1476,15 @@
         </w:numPr>
       </w:pPr>
       <w:r>
-        <w:t xml:space="preserve">Review’ s say. Conveys  what users think about the book. </w:t>
+        <w:t xml:space="preserve">Review’ s say. </w:t>
+      </w:r>
+      <w:proofErr w:type="gramStart"/>
+      <w:r>
+        <w:t>Conveys  what</w:t>
+      </w:r>
+      <w:proofErr w:type="gramEnd"/>
+      <w:r>
+        <w:t xml:space="preserve"> users think about the book. </w:t>
       </w:r>
     </w:p>
     <w:p>
@@ -1508,7 +1557,15 @@
         <w:ind w:left="360"/>
       </w:pPr>
       <w:r>
-        <w:t xml:space="preserve">A book is marked as Must have only when a book 10 reviews and 8 out of them think it is a must have,  and a emotions is used to convey the same. </w:t>
+        <w:t>A book is marked as Must have only when a book 10 reviews and 8 out of them think it is a must have</w:t>
+      </w:r>
+      <w:proofErr w:type="gramStart"/>
+      <w:r>
+        <w:t>,  and</w:t>
+      </w:r>
+      <w:proofErr w:type="gramEnd"/>
+      <w:r>
+        <w:t xml:space="preserve"> a emotions is used to convey the same. </w:t>
       </w:r>
     </w:p>
     <w:p>
@@ -1695,6 +1752,7 @@
         <w:ind w:left="-567"/>
       </w:pPr>
       <w:r>
+        <w:lastRenderedPageBreak/>
         <w:t xml:space="preserve"> </w:t>
       </w:r>
       <w:r>
@@ -1737,21 +1795,54 @@
     </w:p>
     <w:p>
       <w:pPr>
+        <w:pStyle w:val="ListParagraph"/>
+        <w:numPr>
+          <w:ilvl w:val="0"/>
+          <w:numId w:val="6"/>
+        </w:numPr>
         <w:rPr>
           <w:noProof/>
-        </w:rPr>
-      </w:pPr>
-    </w:p>
-    <w:p>
+          <w:u w:val="single"/>
+        </w:rPr>
+      </w:pPr>
       <w:r>
         <w:rPr>
           <w:noProof/>
+          <w:u w:val="single"/>
+        </w:rPr>
+        <w:t>Home / Category specific page</w:t>
+      </w:r>
+      <w:r>
+        <w:rPr>
+          <w:noProof/>
+          <w:u w:val="single"/>
+        </w:rPr>
+        <w:t>:</w:t>
+      </w:r>
+    </w:p>
+    <w:p>
+      <w:pPr>
+        <w:rPr>
+          <w:noProof/>
+          <w:u w:val="single"/>
+        </w:rPr>
+      </w:pPr>
+    </w:p>
+    <w:p>
+      <w:pPr>
+        <w:rPr>
+          <w:noProof/>
+        </w:rPr>
+      </w:pPr>
+      <w:r>
+        <w:rPr>
+          <w:noProof/>
         </w:rPr>
         <w:drawing>
-          <wp:inline distT="0" distB="0" distL="0" distR="0" wp14:anchorId="29FA3CB0" wp14:editId="15D0E0B5">
-            <wp:extent cx="5788025" cy="2999105"/>
+          <wp:inline distT="0" distB="0" distL="0" distR="0" wp14:anchorId="20C0AFF6" wp14:editId="4C2C20B2">
+            <wp:extent cx="5788025" cy="3746152"/>
             <wp:effectExtent l="0" t="0" r="3175" b="0"/>
-            <wp:docPr id="5" name="Picture 5"/>
+            <wp:docPr id="8" name="Picture 8"/>
             <wp:cNvGraphicFramePr>
               <a:graphicFrameLocks xmlns:a="http://schemas.openxmlformats.org/drawingml/2006/main" noChangeAspect="1"/>
             </wp:cNvGraphicFramePr>
@@ -1759,7 +1850,7 @@
               <a:graphicData uri="http://schemas.openxmlformats.org/drawingml/2006/picture">
                 <pic:pic xmlns:pic="http://schemas.openxmlformats.org/drawingml/2006/picture">
                   <pic:nvPicPr>
-                    <pic:cNvPr id="0" name="Screen Shot 2014-04-24 at 12.09.02 am.png"/>
+                    <pic:cNvPr id="0" name="Book Rating for Technical ooks at 12.29.03 am.png"/>
                     <pic:cNvPicPr/>
                   </pic:nvPicPr>
                   <pic:blipFill>
@@ -1777,7 +1868,7 @@
                   <pic:spPr>
                     <a:xfrm>
                       <a:off x="0" y="0"/>
-                      <a:ext cx="5788025" cy="2999105"/>
+                      <a:ext cx="5788025" cy="3746152"/>
                     </a:xfrm>
                     <a:prstGeom prst="rect">
                       <a:avLst/>
@@ -1807,12 +1898,24 @@
         <w:rPr>
           <w:sz w:val="18"/>
         </w:rPr>
-        <w:t>Screen1</w:t>
+        <w:t>Screen</w:t>
       </w:r>
       <w:r>
         <w:rPr>
           <w:sz w:val="18"/>
         </w:rPr>
+        <w:t xml:space="preserve"> </w:t>
+      </w:r>
+      <w:r>
+        <w:rPr>
+          <w:sz w:val="18"/>
+        </w:rPr>
+        <w:t>1</w:t>
+      </w:r>
+      <w:r>
+        <w:rPr>
+          <w:sz w:val="18"/>
+        </w:rPr>
         <w:t>)</w:t>
       </w:r>
     </w:p>
@@ -1864,8 +1967,13 @@
         </w:numPr>
       </w:pPr>
       <w:r>
-        <w:t>Limited no of elements on the screen to 7+/-2. (7+or -2 rule )</w:t>
-      </w:r>
+        <w:t xml:space="preserve">Limited no of elements on the screen to 7+/-2. (7+or -2 </w:t>
+      </w:r>
+      <w:proofErr w:type="gramStart"/>
+      <w:r>
+        <w:t>rule )</w:t>
+      </w:r>
+      <w:proofErr w:type="gramEnd"/>
     </w:p>
     <w:p>
       <w:pPr>
@@ -1876,209 +1984,1000 @@
         </w:numPr>
       </w:pPr>
       <w:r>
+        <w:t xml:space="preserve">The menu elements are arranged as per the popularity of the subject. </w:t>
+      </w:r>
+    </w:p>
+    <w:p>
+      <w:pPr>
+        <w:pStyle w:val="ListParagraph"/>
+        <w:numPr>
+          <w:ilvl w:val="0"/>
+          <w:numId w:val="5"/>
+        </w:numPr>
+      </w:pPr>
+      <w:r>
+        <w:t xml:space="preserve">The menu elements change as per the context. A programming page would list </w:t>
+      </w:r>
+      <w:proofErr w:type="gramStart"/>
+      <w:r>
+        <w:t>all the</w:t>
+      </w:r>
+      <w:proofErr w:type="gramEnd"/>
+      <w:r>
+        <w:t xml:space="preserve"> available programming page.</w:t>
+      </w:r>
+    </w:p>
+    <w:p>
+      <w:pPr>
+        <w:pStyle w:val="ListParagraph"/>
+        <w:numPr>
+          <w:ilvl w:val="0"/>
+          <w:numId w:val="5"/>
+        </w:numPr>
+      </w:pPr>
+      <w:r>
         <w:t>Search immediately available with authors enabling faster usage for intermediate users</w:t>
+      </w:r>
+    </w:p>
+    <w:p>
+      <w:pPr>
+        <w:pStyle w:val="ListParagraph"/>
+        <w:numPr>
+          <w:ilvl w:val="0"/>
+          <w:numId w:val="5"/>
+        </w:numPr>
+      </w:pPr>
+      <w:r>
+        <w:t xml:space="preserve">Avoided scrolling by limiting no of books displayed. </w:t>
+      </w:r>
+    </w:p>
+    <w:p>
+      <w:pPr>
+        <w:pStyle w:val="ListParagraph"/>
+        <w:numPr>
+          <w:ilvl w:val="0"/>
+          <w:numId w:val="5"/>
+        </w:numPr>
+      </w:pPr>
+      <w:r>
+        <w:t xml:space="preserve">No horizontal scroll </w:t>
+      </w:r>
+    </w:p>
+    <w:p>
+      <w:pPr>
+        <w:pStyle w:val="ListParagraph"/>
+        <w:numPr>
+          <w:ilvl w:val="0"/>
+          <w:numId w:val="5"/>
+        </w:numPr>
+      </w:pPr>
+      <w:r>
+        <w:t xml:space="preserve">Easy access to help and profile pages </w:t>
+      </w:r>
+    </w:p>
+    <w:p>
+      <w:pPr>
+        <w:pStyle w:val="ListParagraph"/>
+        <w:numPr>
+          <w:ilvl w:val="0"/>
+          <w:numId w:val="5"/>
+        </w:numPr>
+      </w:pPr>
+      <w:r>
+        <w:t xml:space="preserve">This design is consistent across the category pages as well. </w:t>
+      </w:r>
+    </w:p>
+    <w:p/>
+    <w:p>
+      <w:pPr>
+        <w:pStyle w:val="ListParagraph"/>
+        <w:ind w:left="207"/>
+        <w:rPr>
+          <w:u w:val="single"/>
+        </w:rPr>
+      </w:pPr>
+    </w:p>
+    <w:p>
+      <w:pPr>
+        <w:pStyle w:val="ListParagraph"/>
+        <w:ind w:left="207"/>
+        <w:rPr>
+          <w:u w:val="single"/>
+        </w:rPr>
+      </w:pPr>
+    </w:p>
+    <w:p>
+      <w:pPr>
+        <w:pStyle w:val="ListParagraph"/>
+        <w:ind w:left="207"/>
+        <w:rPr>
+          <w:u w:val="single"/>
+        </w:rPr>
+      </w:pPr>
+    </w:p>
+    <w:p>
+      <w:pPr>
+        <w:pStyle w:val="ListParagraph"/>
+        <w:ind w:left="207"/>
+        <w:rPr>
+          <w:u w:val="single"/>
+        </w:rPr>
+      </w:pPr>
+    </w:p>
+    <w:p>
+      <w:pPr>
+        <w:pStyle w:val="ListParagraph"/>
+        <w:ind w:left="207"/>
+        <w:rPr>
+          <w:u w:val="single"/>
+        </w:rPr>
+      </w:pPr>
+    </w:p>
+    <w:p>
+      <w:pPr>
+        <w:pStyle w:val="ListParagraph"/>
+        <w:ind w:left="207"/>
+        <w:rPr>
+          <w:u w:val="single"/>
+        </w:rPr>
+      </w:pPr>
+    </w:p>
+    <w:p>
+      <w:pPr>
+        <w:pStyle w:val="ListParagraph"/>
+        <w:ind w:left="207"/>
+        <w:rPr>
+          <w:u w:val="single"/>
+        </w:rPr>
+      </w:pPr>
+    </w:p>
+    <w:p>
+      <w:pPr>
+        <w:rPr>
+          <w:u w:val="single"/>
+        </w:rPr>
+      </w:pPr>
+    </w:p>
+    <w:p>
+      <w:pPr>
+        <w:pStyle w:val="ListParagraph"/>
+        <w:ind w:left="207"/>
+        <w:rPr>
+          <w:u w:val="single"/>
+        </w:rPr>
+      </w:pPr>
+    </w:p>
+    <w:p>
+      <w:pPr>
+        <w:pStyle w:val="ListParagraph"/>
+        <w:ind w:left="207"/>
+        <w:rPr>
+          <w:u w:val="single"/>
+        </w:rPr>
+      </w:pPr>
+    </w:p>
+    <w:p>
+      <w:pPr>
+        <w:rPr>
+          <w:u w:val="single"/>
+        </w:rPr>
+      </w:pPr>
+    </w:p>
+    <w:p>
+      <w:pPr>
+        <w:pStyle w:val="ListParagraph"/>
+        <w:numPr>
+          <w:ilvl w:val="0"/>
+          <w:numId w:val="6"/>
+        </w:numPr>
+        <w:rPr>
+          <w:u w:val="single"/>
+        </w:rPr>
+      </w:pPr>
+      <w:r>
+        <w:rPr>
+          <w:u w:val="single"/>
+        </w:rPr>
+        <w:t>Individual Details Page:</w:t>
+      </w:r>
+    </w:p>
+    <w:p>
+      <w:pPr>
+        <w:ind w:left="360"/>
+        <w:rPr>
+          <w:u w:val="single"/>
+        </w:rPr>
+      </w:pPr>
+    </w:p>
+    <w:p>
+      <w:pPr>
+        <w:pStyle w:val="ListParagraph"/>
+        <w:ind w:left="-207"/>
+        <w:rPr>
+          <w:u w:val="single"/>
+        </w:rPr>
+      </w:pPr>
+      <w:r>
+        <w:rPr>
+          <w:noProof/>
+        </w:rPr>
+        <w:drawing>
+          <wp:inline distT="0" distB="0" distL="0" distR="0" wp14:anchorId="29E225CF" wp14:editId="04014927">
+            <wp:extent cx="5788025" cy="4725035"/>
+            <wp:effectExtent l="0" t="0" r="3175" b="0"/>
+            <wp:docPr id="7" name="Picture 7"/>
+            <wp:cNvGraphicFramePr>
+              <a:graphicFrameLocks xmlns:a="http://schemas.openxmlformats.org/drawingml/2006/main" noChangeAspect="1"/>
+            </wp:cNvGraphicFramePr>
+            <a:graphic xmlns:a="http://schemas.openxmlformats.org/drawingml/2006/main">
+              <a:graphicData uri="http://schemas.openxmlformats.org/drawingml/2006/picture">
+                <pic:pic xmlns:pic="http://schemas.openxmlformats.org/drawingml/2006/picture">
+                  <pic:nvPicPr>
+                    <pic:cNvPr id="0" name="Book Rating for Technical ooks at 12.27.38 am.png"/>
+                    <pic:cNvPicPr/>
+                  </pic:nvPicPr>
+                  <pic:blipFill>
+                    <a:blip r:embed="rId9">
+                      <a:extLst>
+                        <a:ext uri="{28A0092B-C50C-407E-A947-70E740481C1C}">
+                          <a14:useLocalDpi xmlns:a14="http://schemas.microsoft.com/office/drawing/2010/main" val="0"/>
+                        </a:ext>
+                      </a:extLst>
+                    </a:blip>
+                    <a:stretch>
+                      <a:fillRect/>
+                    </a:stretch>
+                  </pic:blipFill>
+                  <pic:spPr>
+                    <a:xfrm>
+                      <a:off x="0" y="0"/>
+                      <a:ext cx="5788025" cy="4725035"/>
+                    </a:xfrm>
+                    <a:prstGeom prst="rect">
+                      <a:avLst/>
+                    </a:prstGeom>
+                  </pic:spPr>
+                </pic:pic>
+              </a:graphicData>
+            </a:graphic>
+          </wp:inline>
+        </w:drawing>
+      </w:r>
+    </w:p>
+    <w:p>
+      <w:pPr>
+        <w:pStyle w:val="ListParagraph"/>
+        <w:ind w:left="-207"/>
+        <w:jc w:val="center"/>
+        <w:rPr>
+          <w:sz w:val="16"/>
+          <w:szCs w:val="16"/>
+        </w:rPr>
+      </w:pPr>
+      <w:r>
+        <w:rPr>
+          <w:sz w:val="16"/>
+          <w:szCs w:val="16"/>
+        </w:rPr>
+        <w:t>SCREEN 2</w:t>
+      </w:r>
+    </w:p>
+    <w:p>
+      <w:pPr>
+        <w:pStyle w:val="ListParagraph"/>
+        <w:ind w:left="-207"/>
+        <w:jc w:val="center"/>
+        <w:rPr>
+          <w:sz w:val="16"/>
+          <w:szCs w:val="16"/>
+        </w:rPr>
+      </w:pPr>
+    </w:p>
+    <w:p>
+      <w:pPr>
+        <w:pStyle w:val="ListParagraph"/>
+        <w:ind w:left="-207"/>
+        <w:rPr>
+          <w:sz w:val="16"/>
+        </w:rPr>
+      </w:pPr>
+      <w:r>
+        <w:t xml:space="preserve">Design Considerations for screen </w:t>
+      </w:r>
+      <w:r>
+        <w:rPr>
+          <w:sz w:val="16"/>
+        </w:rPr>
+        <w:t>(1)</w:t>
+      </w:r>
+    </w:p>
+    <w:p>
+      <w:pPr>
+        <w:pStyle w:val="ListParagraph"/>
+        <w:numPr>
+          <w:ilvl w:val="0"/>
+          <w:numId w:val="7"/>
+        </w:numPr>
+      </w:pPr>
+      <w:r>
+        <w:t xml:space="preserve">Design consistency </w:t>
+      </w:r>
+      <w:r>
+        <w:t xml:space="preserve">with rest of the pages. </w:t>
+      </w:r>
+    </w:p>
+    <w:p>
+      <w:pPr>
+        <w:pStyle w:val="ListParagraph"/>
+        <w:numPr>
+          <w:ilvl w:val="0"/>
+          <w:numId w:val="7"/>
+        </w:numPr>
+      </w:pPr>
+      <w:r>
+        <w:t xml:space="preserve">Visual medium to communicate paper back, Kindle support and DRM. </w:t>
+      </w:r>
+    </w:p>
+    <w:p>
+      <w:pPr>
+        <w:pStyle w:val="ListParagraph"/>
+        <w:numPr>
+          <w:ilvl w:val="0"/>
+          <w:numId w:val="7"/>
+        </w:numPr>
+      </w:pPr>
+      <w:r>
+        <w:t xml:space="preserve">Prominent button to rate a book. So that user does not keep searching for it. </w:t>
+      </w:r>
+    </w:p>
+    <w:p>
+      <w:pPr>
+        <w:pStyle w:val="ListParagraph"/>
+        <w:numPr>
+          <w:ilvl w:val="0"/>
+          <w:numId w:val="7"/>
+        </w:numPr>
+      </w:pPr>
+      <w:r>
+        <w:t xml:space="preserve">Reviews with all the relevant details.  Visible distinctly </w:t>
+      </w:r>
+    </w:p>
+    <w:p>
+      <w:pPr>
+        <w:pStyle w:val="ListParagraph"/>
+        <w:numPr>
+          <w:ilvl w:val="0"/>
+          <w:numId w:val="7"/>
+        </w:numPr>
+      </w:pPr>
+      <w:r>
+        <w:t xml:space="preserve">User reviews along with the profile images and link to users public profile.  </w:t>
+      </w:r>
+    </w:p>
+    <w:p/>
+    <w:p/>
+    <w:p/>
+    <w:p/>
+    <w:p/>
+    <w:p/>
+    <w:p/>
+    <w:p>
+      <w:pPr>
+        <w:ind w:left="-284"/>
+        <w:rPr>
+          <w:u w:val="single"/>
+        </w:rPr>
+      </w:pPr>
+    </w:p>
+    <w:p>
+      <w:pPr>
+        <w:ind w:left="284" w:firstLine="142"/>
+        <w:rPr>
+          <w:u w:val="single"/>
+        </w:rPr>
+      </w:pPr>
+    </w:p>
+    <w:p>
+      <w:pPr>
+        <w:ind w:left="284" w:firstLine="142"/>
+        <w:rPr>
+          <w:u w:val="single"/>
+        </w:rPr>
+      </w:pPr>
+    </w:p>
+    <w:p>
+      <w:pPr>
+        <w:ind w:left="284" w:firstLine="142"/>
+        <w:rPr>
+          <w:u w:val="single"/>
+        </w:rPr>
+      </w:pPr>
+    </w:p>
+    <w:p>
+      <w:pPr>
+        <w:ind w:left="284" w:firstLine="142"/>
+        <w:rPr>
+          <w:u w:val="single"/>
+        </w:rPr>
+      </w:pPr>
+    </w:p>
+    <w:p>
+      <w:pPr>
+        <w:ind w:left="284" w:firstLine="142"/>
+        <w:rPr>
+          <w:u w:val="single"/>
+        </w:rPr>
+      </w:pPr>
+      <w:r>
+        <w:rPr>
+          <w:u w:val="single"/>
+        </w:rPr>
+        <w:lastRenderedPageBreak/>
+        <w:t xml:space="preserve">3. </w:t>
+      </w:r>
+      <w:r>
+        <w:rPr>
+          <w:u w:val="single"/>
+        </w:rPr>
+        <w:t>Login page:</w:t>
+      </w:r>
+    </w:p>
+    <w:p>
+      <w:pPr>
+        <w:ind w:left="-284"/>
+      </w:pPr>
+    </w:p>
+    <w:p>
+      <w:pPr>
+        <w:ind w:left="-284"/>
+      </w:pPr>
+      <w:r>
+        <w:rPr>
+          <w:noProof/>
+        </w:rPr>
+        <w:drawing>
+          <wp:inline distT="0" distB="0" distL="0" distR="0" wp14:anchorId="4E1A4269" wp14:editId="3E8A405E">
+            <wp:extent cx="2119630" cy="2510974"/>
+            <wp:effectExtent l="0" t="0" r="0" b="3810"/>
+            <wp:docPr id="9" name="Picture 9"/>
+            <wp:cNvGraphicFramePr>
+              <a:graphicFrameLocks xmlns:a="http://schemas.openxmlformats.org/drawingml/2006/main" noChangeAspect="1"/>
+            </wp:cNvGraphicFramePr>
+            <a:graphic xmlns:a="http://schemas.openxmlformats.org/drawingml/2006/main">
+              <a:graphicData uri="http://schemas.openxmlformats.org/drawingml/2006/picture">
+                <pic:pic xmlns:pic="http://schemas.openxmlformats.org/drawingml/2006/picture">
+                  <pic:nvPicPr>
+                    <pic:cNvPr id="0" name="Screen Shot 2014-04-24 at 12.44.39 am.png"/>
+                    <pic:cNvPicPr/>
+                  </pic:nvPicPr>
+                  <pic:blipFill>
+                    <a:blip r:embed="rId10">
+                      <a:extLst>
+                        <a:ext uri="{28A0092B-C50C-407E-A947-70E740481C1C}">
+                          <a14:useLocalDpi xmlns:a14="http://schemas.microsoft.com/office/drawing/2010/main" val="0"/>
+                        </a:ext>
+                      </a:extLst>
+                    </a:blip>
+                    <a:stretch>
+                      <a:fillRect/>
+                    </a:stretch>
+                  </pic:blipFill>
+                  <pic:spPr>
+                    <a:xfrm>
+                      <a:off x="0" y="0"/>
+                      <a:ext cx="2119630" cy="2510974"/>
+                    </a:xfrm>
+                    <a:prstGeom prst="rect">
+                      <a:avLst/>
+                    </a:prstGeom>
+                  </pic:spPr>
+                </pic:pic>
+              </a:graphicData>
+            </a:graphic>
+          </wp:inline>
+        </w:drawing>
+      </w:r>
+      <w:r>
+        <w:rPr>
+          <w:noProof/>
+        </w:rPr>
+        <w:drawing>
+          <wp:inline distT="0" distB="0" distL="0" distR="0" wp14:anchorId="0CE583DB" wp14:editId="5DB35D0A">
+            <wp:extent cx="2004541" cy="2518103"/>
+            <wp:effectExtent l="0" t="0" r="2540" b="0"/>
+            <wp:docPr id="10" name="Picture 10"/>
+            <wp:cNvGraphicFramePr>
+              <a:graphicFrameLocks xmlns:a="http://schemas.openxmlformats.org/drawingml/2006/main" noChangeAspect="1"/>
+            </wp:cNvGraphicFramePr>
+            <a:graphic xmlns:a="http://schemas.openxmlformats.org/drawingml/2006/main">
+              <a:graphicData uri="http://schemas.openxmlformats.org/drawingml/2006/picture">
+                <pic:pic xmlns:pic="http://schemas.openxmlformats.org/drawingml/2006/picture">
+                  <pic:nvPicPr>
+                    <pic:cNvPr id="0" name="Screen Shot 2014-04-24 at 12.45.00 am.png"/>
+                    <pic:cNvPicPr/>
+                  </pic:nvPicPr>
+                  <pic:blipFill>
+                    <a:blip r:embed="rId11">
+                      <a:extLst>
+                        <a:ext uri="{28A0092B-C50C-407E-A947-70E740481C1C}">
+                          <a14:useLocalDpi xmlns:a14="http://schemas.microsoft.com/office/drawing/2010/main" val="0"/>
+                        </a:ext>
+                      </a:extLst>
+                    </a:blip>
+                    <a:stretch>
+                      <a:fillRect/>
+                    </a:stretch>
+                  </pic:blipFill>
+                  <pic:spPr>
+                    <a:xfrm>
+                      <a:off x="0" y="0"/>
+                      <a:ext cx="2005781" cy="2519660"/>
+                    </a:xfrm>
+                    <a:prstGeom prst="rect">
+                      <a:avLst/>
+                    </a:prstGeom>
+                  </pic:spPr>
+                </pic:pic>
+              </a:graphicData>
+            </a:graphic>
+          </wp:inline>
+        </w:drawing>
+      </w:r>
+      <w:r>
+        <w:rPr>
+          <w:noProof/>
+        </w:rPr>
+        <w:drawing>
+          <wp:inline distT="0" distB="0" distL="0" distR="0" wp14:anchorId="0194C319" wp14:editId="0E109E9C">
+            <wp:extent cx="1832191" cy="2518617"/>
+            <wp:effectExtent l="0" t="0" r="0" b="0"/>
+            <wp:docPr id="11" name="Picture 11"/>
+            <wp:cNvGraphicFramePr>
+              <a:graphicFrameLocks xmlns:a="http://schemas.openxmlformats.org/drawingml/2006/main" noChangeAspect="1"/>
+            </wp:cNvGraphicFramePr>
+            <a:graphic xmlns:a="http://schemas.openxmlformats.org/drawingml/2006/main">
+              <a:graphicData uri="http://schemas.openxmlformats.org/drawingml/2006/picture">
+                <pic:pic xmlns:pic="http://schemas.openxmlformats.org/drawingml/2006/picture">
+                  <pic:nvPicPr>
+                    <pic:cNvPr id="0" name="Screen Shot 2014-04-24 at 12.45.12 am.png"/>
+                    <pic:cNvPicPr/>
+                  </pic:nvPicPr>
+                  <pic:blipFill>
+                    <a:blip r:embed="rId12">
+                      <a:extLst>
+                        <a:ext uri="{28A0092B-C50C-407E-A947-70E740481C1C}">
+                          <a14:useLocalDpi xmlns:a14="http://schemas.microsoft.com/office/drawing/2010/main" val="0"/>
+                        </a:ext>
+                      </a:extLst>
+                    </a:blip>
+                    <a:stretch>
+                      <a:fillRect/>
+                    </a:stretch>
+                  </pic:blipFill>
+                  <pic:spPr>
+                    <a:xfrm>
+                      <a:off x="0" y="0"/>
+                      <a:ext cx="1833219" cy="2520030"/>
+                    </a:xfrm>
+                    <a:prstGeom prst="rect">
+                      <a:avLst/>
+                    </a:prstGeom>
+                  </pic:spPr>
+                </pic:pic>
+              </a:graphicData>
+            </a:graphic>
+          </wp:inline>
+        </w:drawing>
+      </w:r>
+    </w:p>
+    <w:p>
+      <w:pPr>
+        <w:ind w:left="-284"/>
+      </w:pPr>
+    </w:p>
+    <w:p>
+      <w:pPr>
+        <w:ind w:left="-284"/>
+      </w:pPr>
+      <w:r>
+        <w:t>Design Considerations:</w:t>
+      </w:r>
+    </w:p>
+    <w:p>
+      <w:pPr>
+        <w:pStyle w:val="ListParagraph"/>
+        <w:numPr>
+          <w:ilvl w:val="0"/>
+          <w:numId w:val="8"/>
+        </w:numPr>
+      </w:pPr>
+      <w:r>
+        <w:t xml:space="preserve">Immediate and constructive feedback </w:t>
+      </w:r>
+    </w:p>
+    <w:p>
+      <w:pPr>
+        <w:pStyle w:val="ListParagraph"/>
+        <w:numPr>
+          <w:ilvl w:val="0"/>
+          <w:numId w:val="8"/>
+        </w:numPr>
+      </w:pPr>
+      <w:r>
+        <w:t xml:space="preserve">Time to validate the </w:t>
+      </w:r>
+      <w:r>
+        <w:t>self-account</w:t>
+      </w:r>
+      <w:r>
+        <w:t xml:space="preserve"> via image. Add </w:t>
+      </w:r>
+      <w:r>
+        <w:t xml:space="preserve">subjective satisfaction. </w:t>
+      </w:r>
+      <w:r>
+        <w:t xml:space="preserve"> </w:t>
+      </w:r>
+    </w:p>
+    <w:p/>
+    <w:p>
+      <w:r>
+        <w:t xml:space="preserve">4. Rating Page </w:t>
+      </w:r>
+    </w:p>
+    <w:p>
+      <w:pPr>
+        <w:ind w:left="-284"/>
+      </w:pPr>
+    </w:p>
+    <w:p>
+      <w:r>
+        <w:rPr>
+          <w:noProof/>
+        </w:rPr>
+        <w:drawing>
+          <wp:inline distT="0" distB="0" distL="0" distR="0" wp14:anchorId="07115F15" wp14:editId="188B0555">
+            <wp:extent cx="5788025" cy="3350895"/>
+            <wp:effectExtent l="0" t="0" r="3175" b="1905"/>
+            <wp:docPr id="12" name="Picture 12"/>
+            <wp:cNvGraphicFramePr>
+              <a:graphicFrameLocks xmlns:a="http://schemas.openxmlformats.org/drawingml/2006/main" noChangeAspect="1"/>
+            </wp:cNvGraphicFramePr>
+            <a:graphic xmlns:a="http://schemas.openxmlformats.org/drawingml/2006/main">
+              <a:graphicData uri="http://schemas.openxmlformats.org/drawingml/2006/picture">
+                <pic:pic xmlns:pic="http://schemas.openxmlformats.org/drawingml/2006/picture">
+                  <pic:nvPicPr>
+                    <pic:cNvPr id="0" name="Book Rating for Technical ooks at 12.55.35 am.png"/>
+                    <pic:cNvPicPr/>
+                  </pic:nvPicPr>
+                  <pic:blipFill>
+                    <a:blip r:embed="rId13">
+                      <a:extLst>
+                        <a:ext uri="{28A0092B-C50C-407E-A947-70E740481C1C}">
+                          <a14:useLocalDpi xmlns:a14="http://schemas.microsoft.com/office/drawing/2010/main" val="0"/>
+                        </a:ext>
+                      </a:extLst>
+                    </a:blip>
+                    <a:stretch>
+                      <a:fillRect/>
+                    </a:stretch>
+                  </pic:blipFill>
+                  <pic:spPr>
+                    <a:xfrm>
+                      <a:off x="0" y="0"/>
+                      <a:ext cx="5788025" cy="3350895"/>
+                    </a:xfrm>
+                    <a:prstGeom prst="rect">
+                      <a:avLst/>
+                    </a:prstGeom>
+                  </pic:spPr>
+                </pic:pic>
+              </a:graphicData>
+            </a:graphic>
+          </wp:inline>
+        </w:drawing>
+      </w:r>
+    </w:p>
+    <w:p>
+      <w:pPr>
+        <w:jc w:val="center"/>
+        <w:rPr>
+          <w:sz w:val="16"/>
+        </w:rPr>
+      </w:pPr>
+      <w:r>
+        <w:rPr>
+          <w:sz w:val="16"/>
+        </w:rPr>
+        <w:t>SCREEN 3</w:t>
+      </w:r>
+    </w:p>
+    <w:p>
+      <w:pPr>
+        <w:ind w:left="-567"/>
+      </w:pPr>
+      <w:r>
+        <w:t xml:space="preserve">        </w:t>
+      </w:r>
+      <w:r>
+        <w:t>Design Considerations for Screen 3:</w:t>
+      </w:r>
+    </w:p>
+    <w:p>
+      <w:pPr>
+        <w:pStyle w:val="ListParagraph"/>
+        <w:numPr>
+          <w:ilvl w:val="0"/>
+          <w:numId w:val="9"/>
+        </w:numPr>
+      </w:pPr>
+      <w:r>
+        <w:t xml:space="preserve">Avoiding user errors is the main point of consideration here.  Other than comment section there is no way a user can commit a mistake while rating a book here. </w:t>
+      </w:r>
+    </w:p>
+    <w:p>
+      <w:pPr>
+        <w:pStyle w:val="ListParagraph"/>
+        <w:numPr>
+          <w:ilvl w:val="0"/>
+          <w:numId w:val="9"/>
+        </w:numPr>
+      </w:pPr>
+      <w:r>
+        <w:t>Sliders are used to rate different accepts of a books</w:t>
+      </w:r>
+    </w:p>
+    <w:p>
+      <w:pPr>
+        <w:pStyle w:val="ListParagraph"/>
+        <w:numPr>
+          <w:ilvl w:val="0"/>
+          <w:numId w:val="9"/>
+        </w:numPr>
+      </w:pPr>
+      <w:r>
+        <w:t xml:space="preserve">The default check buttons have been modified to appear big and appealing to the user. </w:t>
+      </w:r>
+    </w:p>
+    <w:p>
+      <w:pPr>
+        <w:ind w:left="-567"/>
+      </w:pPr>
+    </w:p>
+    <w:p>
+      <w:pPr>
+        <w:ind w:left="-567"/>
+      </w:pPr>
+    </w:p>
+    <w:p>
+      <w:pPr>
+        <w:ind w:left="-567"/>
+      </w:pPr>
+    </w:p>
+    <w:p>
+      <w:pPr>
+        <w:ind w:left="-567"/>
+      </w:pPr>
+    </w:p>
+    <w:p>
+      <w:pPr>
+        <w:ind w:left="-567"/>
+      </w:pPr>
+    </w:p>
+    <w:p>
+      <w:pPr>
+        <w:ind w:left="-567"/>
+        <w:rPr>
+          <w:b/>
+          <w:u w:val="single"/>
+        </w:rPr>
+      </w:pPr>
+      <w:r>
+        <w:rPr>
+          <w:b/>
+          <w:u w:val="single"/>
+        </w:rPr>
+        <w:t>6. Features:</w:t>
+      </w:r>
+    </w:p>
+    <w:p>
+      <w:pPr>
+        <w:ind w:left="-567"/>
+      </w:pPr>
+      <w:r>
+        <w:t xml:space="preserve">    Once that were planned and implemented</w:t>
+      </w:r>
+    </w:p>
+    <w:p>
+      <w:pPr>
+        <w:pStyle w:val="ListParagraph"/>
+        <w:numPr>
+          <w:ilvl w:val="0"/>
+          <w:numId w:val="4"/>
+        </w:numPr>
+      </w:pPr>
+      <w:r>
+        <w:t xml:space="preserve">Search with immediate results along with </w:t>
+      </w:r>
+      <w:r>
+        <w:t xml:space="preserve">a distinct details about the book which can help user make decision about the book </w:t>
+      </w:r>
+    </w:p>
+    <w:p>
+      <w:pPr>
+        <w:pStyle w:val="ListParagraph"/>
+        <w:numPr>
+          <w:ilvl w:val="0"/>
+          <w:numId w:val="4"/>
+        </w:numPr>
+      </w:pPr>
+      <w:r>
+        <w:t xml:space="preserve">Minimal color usage so as to help time to learn factor of the site. </w:t>
+      </w:r>
+    </w:p>
+    <w:p>
+      <w:pPr>
+        <w:pStyle w:val="ListParagraph"/>
+        <w:numPr>
+          <w:ilvl w:val="0"/>
+          <w:numId w:val="4"/>
+        </w:numPr>
+      </w:pPr>
+      <w:r>
+        <w:t>Graphical mode of communication for user familiar terms like Kindle, Paperback etc.</w:t>
+      </w:r>
+    </w:p>
+    <w:p>
+      <w:pPr>
+        <w:pStyle w:val="ListParagraph"/>
+        <w:numPr>
+          <w:ilvl w:val="0"/>
+          <w:numId w:val="4"/>
+        </w:numPr>
+      </w:pPr>
+      <w:r>
+        <w:t>Consistency among main/category/search pages</w:t>
+      </w:r>
+    </w:p>
+    <w:p>
+      <w:pPr>
+        <w:pStyle w:val="ListParagraph"/>
+        <w:numPr>
+          <w:ilvl w:val="0"/>
+          <w:numId w:val="4"/>
+        </w:numPr>
+      </w:pPr>
+      <w:r>
+        <w:t>Avoiding keyboard based entry and scrolling in either directions</w:t>
+      </w:r>
+    </w:p>
+    <w:p>
+      <w:pPr>
+        <w:ind w:left="-567"/>
+      </w:pPr>
+    </w:p>
+    <w:p>
+      <w:pPr>
+        <w:ind w:left="-567"/>
+      </w:pPr>
+      <w:r>
+        <w:t xml:space="preserve">    P</w:t>
+      </w:r>
+      <w:r>
+        <w:t xml:space="preserve">lanned and dropped </w:t>
+      </w:r>
+      <w:r>
+        <w:t xml:space="preserve">after review </w:t>
+      </w:r>
+    </w:p>
+    <w:p>
+      <w:pPr>
+        <w:pStyle w:val="ListParagraph"/>
+        <w:numPr>
+          <w:ilvl w:val="0"/>
+          <w:numId w:val="4"/>
+        </w:numPr>
+      </w:pPr>
+      <w:r>
+        <w:t xml:space="preserve">More parameter to decide rating of a book like, older books get a -1 by default. But after careful consideration this was left out as we most of the time have revisions of the same book </w:t>
+      </w:r>
+    </w:p>
+    <w:p>
+      <w:pPr>
+        <w:pStyle w:val="ListParagraph"/>
+        <w:numPr>
+          <w:ilvl w:val="0"/>
+          <w:numId w:val="4"/>
+        </w:numPr>
+      </w:pPr>
+      <w:r>
+        <w:t xml:space="preserve">More color usage to help some subjective satisfaction </w:t>
+      </w:r>
+      <w:proofErr w:type="gramStart"/>
+      <w:r>
+        <w:t>factor ,</w:t>
+      </w:r>
+      <w:proofErr w:type="gramEnd"/>
+      <w:r>
+        <w:t xml:space="preserve"> but resulting more colors interface contributes to increase in time to learn. </w:t>
+      </w:r>
+    </w:p>
+    <w:p>
+      <w:pPr>
+        <w:pStyle w:val="ListParagraph"/>
+      </w:pPr>
+    </w:p>
+    <w:p>
+      <w:pPr>
+        <w:ind w:left="-567"/>
+      </w:pPr>
+      <w:r>
+        <w:t xml:space="preserve"> </w:t>
+      </w:r>
+      <w:r>
+        <w:t xml:space="preserve">   P</w:t>
+      </w:r>
+      <w:r>
+        <w:t xml:space="preserve">lanned and was not implemented. </w:t>
+      </w:r>
+    </w:p>
+    <w:p>
+      <w:pPr>
+        <w:pStyle w:val="ListParagraph"/>
+        <w:numPr>
+          <w:ilvl w:val="0"/>
+          <w:numId w:val="4"/>
+        </w:numPr>
+      </w:pPr>
+      <w:r>
+        <w:t xml:space="preserve">Set of five stars and the variations in rating as the user rates the book by sliding the respective sliders. This would have added on to the immediate feedback factor of the website. </w:t>
+      </w:r>
+    </w:p>
+    <w:p>
+      <w:pPr>
+        <w:pStyle w:val="ListParagraph"/>
+        <w:numPr>
+          <w:ilvl w:val="0"/>
+          <w:numId w:val="4"/>
+        </w:numPr>
+      </w:pPr>
+      <w:r>
+        <w:t xml:space="preserve">A way to add non-existing books to the site. </w:t>
+      </w:r>
+    </w:p>
+    <w:p>
+      <w:pPr>
+        <w:pStyle w:val="ListParagraph"/>
+        <w:numPr>
+          <w:ilvl w:val="0"/>
+          <w:numId w:val="4"/>
+        </w:numPr>
+      </w:pPr>
+      <w:r>
+        <w:t xml:space="preserve">A voting </w:t>
+      </w:r>
+      <w:r>
+        <w:t>mechanism</w:t>
+      </w:r>
+      <w:r>
+        <w:t xml:space="preserve"> to </w:t>
+      </w:r>
+      <w:r>
+        <w:t>moderate</w:t>
       </w:r>
       <w:bookmarkStart w:id="0" w:name="_GoBack"/>
       <w:bookmarkEnd w:id="0"/>
-    </w:p>
-    <w:p>
-      <w:pPr>
-        <w:pStyle w:val="ListParagraph"/>
-        <w:numPr>
-          <w:ilvl w:val="0"/>
-          <w:numId w:val="5"/>
-        </w:numPr>
-      </w:pPr>
-      <w:r>
-        <w:t xml:space="preserve">Avoided scrolling by limiting no of books displayed. </w:t>
-      </w:r>
-    </w:p>
-    <w:p>
-      <w:pPr>
-        <w:pStyle w:val="ListParagraph"/>
-        <w:numPr>
-          <w:ilvl w:val="0"/>
-          <w:numId w:val="5"/>
-        </w:numPr>
-      </w:pPr>
-      <w:r>
-        <w:t xml:space="preserve">No horizontal scroll </w:t>
-      </w:r>
-    </w:p>
-    <w:p>
-      <w:pPr>
-        <w:pStyle w:val="ListParagraph"/>
-        <w:numPr>
-          <w:ilvl w:val="0"/>
-          <w:numId w:val="5"/>
-        </w:numPr>
-      </w:pPr>
-      <w:r>
-        <w:t xml:space="preserve">Easy access to help and profile pages </w:t>
-      </w:r>
-    </w:p>
-    <w:p>
-      <w:pPr>
-        <w:ind w:firstLine="720"/>
-      </w:pPr>
-    </w:p>
-    <w:p>
-      <w:pPr>
-        <w:ind w:firstLine="720"/>
-      </w:pPr>
-    </w:p>
-    <w:p>
-      <w:pPr>
-        <w:ind w:firstLine="720"/>
-      </w:pPr>
-    </w:p>
-    <w:p/>
-    <w:p>
-      <w:pPr>
-        <w:ind w:left="-567"/>
-      </w:pPr>
-      <w:r>
-        <w:t xml:space="preserve">        How are different elements supposed to work</w:t>
-      </w:r>
-    </w:p>
-    <w:p>
-      <w:pPr>
-        <w:ind w:left="-567"/>
-      </w:pPr>
-    </w:p>
-    <w:p>
-      <w:pPr>
-        <w:ind w:left="-567"/>
-      </w:pPr>
-    </w:p>
-    <w:p>
-      <w:pPr>
-        <w:ind w:left="-567"/>
-      </w:pPr>
-    </w:p>
-    <w:p>
-      <w:pPr>
-        <w:ind w:left="-567"/>
-      </w:pPr>
-      <w:r>
-        <w:t>6. Features:</w:t>
-      </w:r>
-    </w:p>
-    <w:p>
-      <w:pPr>
-        <w:ind w:left="-567"/>
-      </w:pPr>
-      <w:r>
-        <w:t xml:space="preserve">    Once that were planned and implemented</w:t>
-      </w:r>
-    </w:p>
-    <w:p>
-      <w:pPr>
-        <w:ind w:left="-567"/>
-      </w:pPr>
-      <w:r>
-        <w:t xml:space="preserve">    once that was planned and dropped </w:t>
-      </w:r>
-    </w:p>
-    <w:p>
-      <w:pPr>
-        <w:ind w:left="-567"/>
-      </w:pPr>
-      <w:r>
-        <w:t xml:space="preserve">    Once that were planned and was not implemented. </w:t>
-      </w:r>
-    </w:p>
-    <w:p>
-      <w:pPr>
-        <w:ind w:left="-567"/>
-      </w:pPr>
-    </w:p>
-    <w:p>
-      <w:pPr>
-        <w:pBdr>
-          <w:bottom w:val="single" w:sz="6" w:space="1" w:color="auto"/>
-        </w:pBdr>
-        <w:ind w:left="-567"/>
-      </w:pPr>
-      <w:r>
-        <w:t>Interface Screen Design:</w:t>
-      </w:r>
-    </w:p>
-    <w:p>
-      <w:pPr>
-        <w:ind w:left="-567"/>
-      </w:pPr>
-    </w:p>
-    <w:p>
-      <w:pPr>
-        <w:ind w:left="-567"/>
-      </w:pPr>
-    </w:p>
-    <w:p>
-      <w:pPr>
-        <w:ind w:left="-567"/>
-      </w:pPr>
-      <w:r>
-        <w:t xml:space="preserve">    Interactions details of the screen design and how they operate. </w:t>
-      </w:r>
-    </w:p>
-    <w:p>
-      <w:pPr>
-        <w:ind w:left="-567"/>
-      </w:pPr>
-    </w:p>
-    <w:p>
-      <w:pPr>
-        <w:ind w:left="-567"/>
-      </w:pPr>
-    </w:p>
-    <w:p>
-      <w:pPr>
-        <w:ind w:left="-567"/>
-      </w:pPr>
-      <w:r>
-        <w:t>Features:</w:t>
-      </w:r>
-    </w:p>
-    <w:p>
-      <w:pPr>
-        <w:ind w:left="-567"/>
-      </w:pPr>
-      <w:r>
-        <w:t>--------</w:t>
-      </w:r>
-    </w:p>
-    <w:p>
-      <w:pPr>
-        <w:ind w:left="-567"/>
-      </w:pPr>
-      <w:r>
-        <w:t xml:space="preserve">    Thubnail Size </w:t>
-      </w:r>
-    </w:p>
-    <w:p>
-      <w:pPr>
-        <w:ind w:left="-567"/>
-      </w:pPr>
-      <w:r>
-        <w:t xml:space="preserve">    Comments Readibility and Details display </w:t>
-      </w:r>
-    </w:p>
-    <w:p>
-      <w:pPr>
-        <w:ind w:left="-567"/>
-      </w:pPr>
-      <w:r>
-        <w:t xml:space="preserve">    Navigation Bar under the top navigation</w:t>
-      </w:r>
-    </w:p>
-    <w:p>
-      <w:pPr>
-        <w:ind w:left="-567"/>
-      </w:pPr>
-      <w:r>
-        <w:t xml:space="preserve">    Books Relevence matrix, Software platform compatiblity display </w:t>
-      </w:r>
+      <w:r>
+        <w:t xml:space="preserve"> the </w:t>
+      </w:r>
+      <w:r>
+        <w:t xml:space="preserve">reviews posted by the users.  </w:t>
+      </w:r>
+    </w:p>
+    <w:p>
+      <w:pPr>
+        <w:ind w:left="-567"/>
+      </w:pPr>
     </w:p>
     <w:p>
       <w:pPr>
@@ -2097,7 +2996,7 @@
     </w:p>
     <w:sectPr>
       <w:pgSz w:w="11900" w:h="16840"/>
-      <w:pgMar w:top="993" w:right="985" w:bottom="1440" w:left="1800" w:header="708" w:footer="708" w:gutter="0"/>
+      <w:pgMar w:top="993" w:right="985" w:bottom="1560" w:left="1800" w:header="708" w:footer="708" w:gutter="0"/>
       <w:cols w:space="708"/>
       <w:docGrid w:linePitch="360"/>
     </w:sectPr>
@@ -2108,6 +3007,273 @@
 <file path=word/numbering.xml><?xml version="1.0" encoding="utf-8"?>
 <w:numbering xmlns:wpc="http://schemas.microsoft.com/office/word/2010/wordprocessingCanvas" xmlns:mo="http://schemas.microsoft.com/office/mac/office/2008/main" xmlns:mc="http://schemas.openxmlformats.org/markup-compatibility/2006" xmlns:mv="urn:schemas-microsoft-com:mac:vml" xmlns:o="urn:schemas-microsoft-com:office:office" xmlns:r="http://schemas.openxmlformats.org/officeDocument/2006/relationships" xmlns:m="http://schemas.openxmlformats.org/officeDocument/2006/math" xmlns:v="urn:schemas-microsoft-com:vml" xmlns:wp14="http://schemas.microsoft.com/office/word/2010/wordprocessingDrawing" xmlns:wp="http://schemas.openxmlformats.org/drawingml/2006/wordprocessingDrawing" xmlns:w10="urn:schemas-microsoft-com:office:word" xmlns:w="http://schemas.openxmlformats.org/wordprocessingml/2006/main" xmlns:w14="http://schemas.microsoft.com/office/word/2010/wordml" xmlns:wpg="http://schemas.microsoft.com/office/word/2010/wordprocessingGroup" xmlns:wpi="http://schemas.microsoft.com/office/word/2010/wordprocessingInk" xmlns:wne="http://schemas.microsoft.com/office/word/2006/wordml" xmlns:wps="http://schemas.microsoft.com/office/word/2010/wordprocessingShape" mc:Ignorable="w14 wp14">
   <w:abstractNum w:abstractNumId="0">
+    <w:nsid w:val="0000303E"/>
+    <w:multiLevelType w:val="hybridMultilevel"/>
+    <w:tmpl w:val="4ACCE6F4"/>
+    <w:lvl w:ilvl="0" w:tplc="A822BA5E">
+      <w:start w:val="1"/>
+      <w:numFmt w:val="decimal"/>
+      <w:lvlText w:val="%1."/>
+      <w:lvlJc w:val="left"/>
+      <w:pPr>
+        <w:ind w:left="-207" w:hanging="360"/>
+      </w:pPr>
+      <w:rPr>
+        <w:rFonts w:hint="default"/>
+      </w:rPr>
+    </w:lvl>
+    <w:lvl w:ilvl="1" w:tplc="04090019" w:tentative="1">
+      <w:start w:val="1"/>
+      <w:numFmt w:val="lowerLetter"/>
+      <w:lvlText w:val="%2."/>
+      <w:lvlJc w:val="left"/>
+      <w:pPr>
+        <w:ind w:left="513" w:hanging="360"/>
+      </w:pPr>
+    </w:lvl>
+    <w:lvl w:ilvl="2" w:tplc="0409001B" w:tentative="1">
+      <w:start w:val="1"/>
+      <w:numFmt w:val="lowerRoman"/>
+      <w:lvlText w:val="%3."/>
+      <w:lvlJc w:val="right"/>
+      <w:pPr>
+        <w:ind w:left="1233" w:hanging="180"/>
+      </w:pPr>
+    </w:lvl>
+    <w:lvl w:ilvl="3" w:tplc="0409000F" w:tentative="1">
+      <w:start w:val="1"/>
+      <w:numFmt w:val="decimal"/>
+      <w:lvlText w:val="%4."/>
+      <w:lvlJc w:val="left"/>
+      <w:pPr>
+        <w:ind w:left="1953" w:hanging="360"/>
+      </w:pPr>
+    </w:lvl>
+    <w:lvl w:ilvl="4" w:tplc="04090019" w:tentative="1">
+      <w:start w:val="1"/>
+      <w:numFmt w:val="lowerLetter"/>
+      <w:lvlText w:val="%5."/>
+      <w:lvlJc w:val="left"/>
+      <w:pPr>
+        <w:ind w:left="2673" w:hanging="360"/>
+      </w:pPr>
+    </w:lvl>
+    <w:lvl w:ilvl="5" w:tplc="0409001B" w:tentative="1">
+      <w:start w:val="1"/>
+      <w:numFmt w:val="lowerRoman"/>
+      <w:lvlText w:val="%6."/>
+      <w:lvlJc w:val="right"/>
+      <w:pPr>
+        <w:ind w:left="3393" w:hanging="180"/>
+      </w:pPr>
+    </w:lvl>
+    <w:lvl w:ilvl="6" w:tplc="0409000F" w:tentative="1">
+      <w:start w:val="1"/>
+      <w:numFmt w:val="decimal"/>
+      <w:lvlText w:val="%7."/>
+      <w:lvlJc w:val="left"/>
+      <w:pPr>
+        <w:ind w:left="4113" w:hanging="360"/>
+      </w:pPr>
+    </w:lvl>
+    <w:lvl w:ilvl="7" w:tplc="04090019" w:tentative="1">
+      <w:start w:val="1"/>
+      <w:numFmt w:val="lowerLetter"/>
+      <w:lvlText w:val="%8."/>
+      <w:lvlJc w:val="left"/>
+      <w:pPr>
+        <w:ind w:left="4833" w:hanging="360"/>
+      </w:pPr>
+    </w:lvl>
+    <w:lvl w:ilvl="8" w:tplc="0409001B" w:tentative="1">
+      <w:start w:val="1"/>
+      <w:numFmt w:val="lowerRoman"/>
+      <w:lvlText w:val="%9."/>
+      <w:lvlJc w:val="right"/>
+      <w:pPr>
+        <w:ind w:left="5553" w:hanging="180"/>
+      </w:pPr>
+    </w:lvl>
+  </w:abstractNum>
+  <w:abstractNum w:abstractNumId="1">
+    <w:nsid w:val="13571898"/>
+    <w:multiLevelType w:val="hybridMultilevel"/>
+    <w:tmpl w:val="59B6227C"/>
+    <w:lvl w:ilvl="0" w:tplc="158AB020">
+      <w:start w:val="1"/>
+      <w:numFmt w:val="decimal"/>
+      <w:lvlText w:val="%1."/>
+      <w:lvlJc w:val="left"/>
+      <w:pPr>
+        <w:ind w:left="76" w:hanging="360"/>
+      </w:pPr>
+      <w:rPr>
+        <w:rFonts w:hint="default"/>
+      </w:rPr>
+    </w:lvl>
+    <w:lvl w:ilvl="1" w:tplc="04090019" w:tentative="1">
+      <w:start w:val="1"/>
+      <w:numFmt w:val="lowerLetter"/>
+      <w:lvlText w:val="%2."/>
+      <w:lvlJc w:val="left"/>
+      <w:pPr>
+        <w:ind w:left="796" w:hanging="360"/>
+      </w:pPr>
+    </w:lvl>
+    <w:lvl w:ilvl="2" w:tplc="0409001B" w:tentative="1">
+      <w:start w:val="1"/>
+      <w:numFmt w:val="lowerRoman"/>
+      <w:lvlText w:val="%3."/>
+      <w:lvlJc w:val="right"/>
+      <w:pPr>
+        <w:ind w:left="1516" w:hanging="180"/>
+      </w:pPr>
+    </w:lvl>
+    <w:lvl w:ilvl="3" w:tplc="0409000F" w:tentative="1">
+      <w:start w:val="1"/>
+      <w:numFmt w:val="decimal"/>
+      <w:lvlText w:val="%4."/>
+      <w:lvlJc w:val="left"/>
+      <w:pPr>
+        <w:ind w:left="2236" w:hanging="360"/>
+      </w:pPr>
+    </w:lvl>
+    <w:lvl w:ilvl="4" w:tplc="04090019" w:tentative="1">
+      <w:start w:val="1"/>
+      <w:numFmt w:val="lowerLetter"/>
+      <w:lvlText w:val="%5."/>
+      <w:lvlJc w:val="left"/>
+      <w:pPr>
+        <w:ind w:left="2956" w:hanging="360"/>
+      </w:pPr>
+    </w:lvl>
+    <w:lvl w:ilvl="5" w:tplc="0409001B" w:tentative="1">
+      <w:start w:val="1"/>
+      <w:numFmt w:val="lowerRoman"/>
+      <w:lvlText w:val="%6."/>
+      <w:lvlJc w:val="right"/>
+      <w:pPr>
+        <w:ind w:left="3676" w:hanging="180"/>
+      </w:pPr>
+    </w:lvl>
+    <w:lvl w:ilvl="6" w:tplc="0409000F" w:tentative="1">
+      <w:start w:val="1"/>
+      <w:numFmt w:val="decimal"/>
+      <w:lvlText w:val="%7."/>
+      <w:lvlJc w:val="left"/>
+      <w:pPr>
+        <w:ind w:left="4396" w:hanging="360"/>
+      </w:pPr>
+    </w:lvl>
+    <w:lvl w:ilvl="7" w:tplc="04090019" w:tentative="1">
+      <w:start w:val="1"/>
+      <w:numFmt w:val="lowerLetter"/>
+      <w:lvlText w:val="%8."/>
+      <w:lvlJc w:val="left"/>
+      <w:pPr>
+        <w:ind w:left="5116" w:hanging="360"/>
+      </w:pPr>
+    </w:lvl>
+    <w:lvl w:ilvl="8" w:tplc="0409001B" w:tentative="1">
+      <w:start w:val="1"/>
+      <w:numFmt w:val="lowerRoman"/>
+      <w:lvlText w:val="%9."/>
+      <w:lvlJc w:val="right"/>
+      <w:pPr>
+        <w:ind w:left="5836" w:hanging="180"/>
+      </w:pPr>
+    </w:lvl>
+  </w:abstractNum>
+  <w:abstractNum w:abstractNumId="2">
+    <w:nsid w:val="1C7B6081"/>
+    <w:multiLevelType w:val="hybridMultilevel"/>
+    <w:tmpl w:val="A246E4B8"/>
+    <w:lvl w:ilvl="0" w:tplc="0409000F">
+      <w:start w:val="1"/>
+      <w:numFmt w:val="decimal"/>
+      <w:lvlText w:val="%1."/>
+      <w:lvlJc w:val="left"/>
+      <w:pPr>
+        <w:ind w:left="720" w:hanging="360"/>
+      </w:pPr>
+      <w:rPr>
+        <w:rFonts w:hint="default"/>
+      </w:rPr>
+    </w:lvl>
+    <w:lvl w:ilvl="1" w:tplc="04090019" w:tentative="1">
+      <w:start w:val="1"/>
+      <w:numFmt w:val="lowerLetter"/>
+      <w:lvlText w:val="%2."/>
+      <w:lvlJc w:val="left"/>
+      <w:pPr>
+        <w:ind w:left="1440" w:hanging="360"/>
+      </w:pPr>
+    </w:lvl>
+    <w:lvl w:ilvl="2" w:tplc="0409001B" w:tentative="1">
+      <w:start w:val="1"/>
+      <w:numFmt w:val="lowerRoman"/>
+      <w:lvlText w:val="%3."/>
+      <w:lvlJc w:val="right"/>
+      <w:pPr>
+        <w:ind w:left="2160" w:hanging="180"/>
+      </w:pPr>
+    </w:lvl>
+    <w:lvl w:ilvl="3" w:tplc="0409000F" w:tentative="1">
+      <w:start w:val="1"/>
+      <w:numFmt w:val="decimal"/>
+      <w:lvlText w:val="%4."/>
+      <w:lvlJc w:val="left"/>
+      <w:pPr>
+        <w:ind w:left="2880" w:hanging="360"/>
+      </w:pPr>
+    </w:lvl>
+    <w:lvl w:ilvl="4" w:tplc="04090019" w:tentative="1">
+      <w:start w:val="1"/>
+      <w:numFmt w:val="lowerLetter"/>
+      <w:lvlText w:val="%5."/>
+      <w:lvlJc w:val="left"/>
+      <w:pPr>
+        <w:ind w:left="3600" w:hanging="360"/>
+      </w:pPr>
+    </w:lvl>
+    <w:lvl w:ilvl="5" w:tplc="0409001B" w:tentative="1">
+      <w:start w:val="1"/>
+      <w:numFmt w:val="lowerRoman"/>
+      <w:lvlText w:val="%6."/>
+      <w:lvlJc w:val="right"/>
+      <w:pPr>
+        <w:ind w:left="4320" w:hanging="180"/>
+      </w:pPr>
+    </w:lvl>
+    <w:lvl w:ilvl="6" w:tplc="0409000F" w:tentative="1">
+      <w:start w:val="1"/>
+      <w:numFmt w:val="decimal"/>
+      <w:lvlText w:val="%7."/>
+      <w:lvlJc w:val="left"/>
+      <w:pPr>
+        <w:ind w:left="5040" w:hanging="360"/>
+      </w:pPr>
+    </w:lvl>
+    <w:lvl w:ilvl="7" w:tplc="04090019" w:tentative="1">
+      <w:start w:val="1"/>
+      <w:numFmt w:val="lowerLetter"/>
+      <w:lvlText w:val="%8."/>
+      <w:lvlJc w:val="left"/>
+      <w:pPr>
+        <w:ind w:left="5760" w:hanging="360"/>
+      </w:pPr>
+    </w:lvl>
+    <w:lvl w:ilvl="8" w:tplc="0409001B" w:tentative="1">
+      <w:start w:val="1"/>
+      <w:numFmt w:val="lowerRoman"/>
+      <w:lvlText w:val="%9."/>
+      <w:lvlJc w:val="right"/>
+      <w:pPr>
+        <w:ind w:left="6480" w:hanging="180"/>
+      </w:pPr>
+    </w:lvl>
+  </w:abstractNum>
+  <w:abstractNum w:abstractNumId="3">
     <w:nsid w:val="2BA6343B"/>
     <w:multiLevelType w:val="hybridMultilevel"/>
     <w:tmpl w:val="A5B6A858"/>
@@ -2196,7 +3362,7 @@
       </w:pPr>
     </w:lvl>
   </w:abstractNum>
-  <w:abstractNum w:abstractNumId="1">
+  <w:abstractNum w:abstractNumId="4">
     <w:nsid w:val="384F60AF"/>
     <w:multiLevelType w:val="hybridMultilevel"/>
     <w:tmpl w:val="5E844B74"/>
@@ -2309,7 +3475,96 @@
       </w:rPr>
     </w:lvl>
   </w:abstractNum>
-  <w:abstractNum w:abstractNumId="2">
+  <w:abstractNum w:abstractNumId="5">
+    <w:nsid w:val="4A0E440F"/>
+    <w:multiLevelType w:val="hybridMultilevel"/>
+    <w:tmpl w:val="BE44AC2A"/>
+    <w:lvl w:ilvl="0" w:tplc="483A4328">
+      <w:start w:val="1"/>
+      <w:numFmt w:val="decimal"/>
+      <w:lvlText w:val="%1."/>
+      <w:lvlJc w:val="left"/>
+      <w:pPr>
+        <w:ind w:left="153" w:hanging="360"/>
+      </w:pPr>
+      <w:rPr>
+        <w:rFonts w:hint="default"/>
+      </w:rPr>
+    </w:lvl>
+    <w:lvl w:ilvl="1" w:tplc="04090019" w:tentative="1">
+      <w:start w:val="1"/>
+      <w:numFmt w:val="lowerLetter"/>
+      <w:lvlText w:val="%2."/>
+      <w:lvlJc w:val="left"/>
+      <w:pPr>
+        <w:ind w:left="873" w:hanging="360"/>
+      </w:pPr>
+    </w:lvl>
+    <w:lvl w:ilvl="2" w:tplc="0409001B" w:tentative="1">
+      <w:start w:val="1"/>
+      <w:numFmt w:val="lowerRoman"/>
+      <w:lvlText w:val="%3."/>
+      <w:lvlJc w:val="right"/>
+      <w:pPr>
+        <w:ind w:left="1593" w:hanging="180"/>
+      </w:pPr>
+    </w:lvl>
+    <w:lvl w:ilvl="3" w:tplc="0409000F" w:tentative="1">
+      <w:start w:val="1"/>
+      <w:numFmt w:val="decimal"/>
+      <w:lvlText w:val="%4."/>
+      <w:lvlJc w:val="left"/>
+      <w:pPr>
+        <w:ind w:left="2313" w:hanging="360"/>
+      </w:pPr>
+    </w:lvl>
+    <w:lvl w:ilvl="4" w:tplc="04090019" w:tentative="1">
+      <w:start w:val="1"/>
+      <w:numFmt w:val="lowerLetter"/>
+      <w:lvlText w:val="%5."/>
+      <w:lvlJc w:val="left"/>
+      <w:pPr>
+        <w:ind w:left="3033" w:hanging="360"/>
+      </w:pPr>
+    </w:lvl>
+    <w:lvl w:ilvl="5" w:tplc="0409001B" w:tentative="1">
+      <w:start w:val="1"/>
+      <w:numFmt w:val="lowerRoman"/>
+      <w:lvlText w:val="%6."/>
+      <w:lvlJc w:val="right"/>
+      <w:pPr>
+        <w:ind w:left="3753" w:hanging="180"/>
+      </w:pPr>
+    </w:lvl>
+    <w:lvl w:ilvl="6" w:tplc="0409000F" w:tentative="1">
+      <w:start w:val="1"/>
+      <w:numFmt w:val="decimal"/>
+      <w:lvlText w:val="%7."/>
+      <w:lvlJc w:val="left"/>
+      <w:pPr>
+        <w:ind w:left="4473" w:hanging="360"/>
+      </w:pPr>
+    </w:lvl>
+    <w:lvl w:ilvl="7" w:tplc="04090019" w:tentative="1">
+      <w:start w:val="1"/>
+      <w:numFmt w:val="lowerLetter"/>
+      <w:lvlText w:val="%8."/>
+      <w:lvlJc w:val="left"/>
+      <w:pPr>
+        <w:ind w:left="5193" w:hanging="360"/>
+      </w:pPr>
+    </w:lvl>
+    <w:lvl w:ilvl="8" w:tplc="0409001B" w:tentative="1">
+      <w:start w:val="1"/>
+      <w:numFmt w:val="lowerRoman"/>
+      <w:lvlText w:val="%9."/>
+      <w:lvlJc w:val="right"/>
+      <w:pPr>
+        <w:ind w:left="5913" w:hanging="180"/>
+      </w:pPr>
+    </w:lvl>
+  </w:abstractNum>
+  <w:abstractNum w:abstractNumId="6">
     <w:nsid w:val="4B2F7D34"/>
     <w:multiLevelType w:val="hybridMultilevel"/>
     <w:tmpl w:val="367A3988"/>
@@ -2422,7 +3677,7 @@
       </w:rPr>
     </w:lvl>
   </w:abstractNum>
-  <w:abstractNum w:abstractNumId="3">
+  <w:abstractNum w:abstractNumId="7">
     <w:nsid w:val="5E582234"/>
     <w:multiLevelType w:val="hybridMultilevel"/>
     <w:tmpl w:val="B400D092"/>
@@ -2535,7 +3790,7 @@
       </w:rPr>
     </w:lvl>
   </w:abstractNum>
-  <w:abstractNum w:abstractNumId="4">
+  <w:abstractNum w:abstractNumId="8">
     <w:nsid w:val="753E1CE0"/>
     <w:multiLevelType w:val="hybridMultilevel"/>
     <w:tmpl w:val="434C1632"/>
@@ -2625,19 +3880,31 @@
     </w:lvl>
   </w:abstractNum>
   <w:num w:numId="1">
-    <w:abstractNumId w:val="0"/>
+    <w:abstractNumId w:val="3"/>
   </w:num>
   <w:num w:numId="2">
+    <w:abstractNumId w:val="6"/>
+  </w:num>
+  <w:num w:numId="3">
+    <w:abstractNumId w:val="7"/>
+  </w:num>
+  <w:num w:numId="4">
+    <w:abstractNumId w:val="4"/>
+  </w:num>
+  <w:num w:numId="5">
+    <w:abstractNumId w:val="8"/>
+  </w:num>
+  <w:num w:numId="6">
     <w:abstractNumId w:val="2"/>
   </w:num>
-  <w:num w:numId="3">
-    <w:abstractNumId w:val="3"/>
+  <w:num w:numId="7">
+    <w:abstractNumId w:val="5"/>
   </w:num>
-  <w:num w:numId="4">
+  <w:num w:numId="8">
     <w:abstractNumId w:val="1"/>
   </w:num>
-  <w:num w:numId="5">
-    <w:abstractNumId w:val="4"/>
+  <w:num w:numId="9">
+    <w:abstractNumId w:val="0"/>
   </w:num>
 </w:numbering>
 </file>

</xml_diff>